<commit_message>
Modified proposal to accomdate plan for frontend.
</commit_message>
<xml_diff>
--- a/ProgressReports/project_proposal.docx
+++ b/ProgressReports/project_proposal.docx
@@ -395,21 +395,14 @@
         <w:t>Python,</w:t>
       </w:r>
       <w:r>
-        <w:t xml:space="preserve"> OpenCV, </w:t>
-      </w:r>
-      <w:proofErr w:type="spellStart"/>
-      <w:r>
-        <w:t>MediaPose</w:t>
-      </w:r>
-      <w:proofErr w:type="spellEnd"/>
+        <w:t xml:space="preserve"> OpenCV, MediaPose</w:t>
+      </w:r>
       <w:r>
         <w:t xml:space="preserve">, </w:t>
       </w:r>
-      <w:proofErr w:type="spellStart"/>
       <w:r>
         <w:t>Nylas</w:t>
       </w:r>
-      <w:proofErr w:type="spellEnd"/>
       <w:r>
         <w:t xml:space="preserve"> (ML-Powered Communications Tool)</w:t>
       </w:r>
@@ -755,15 +748,7 @@
               <w:t>Implement Pose Detection</w:t>
             </w:r>
             <w:r>
-              <w:t xml:space="preserve"> </w:t>
-            </w:r>
-            <w:proofErr w:type="gramStart"/>
-            <w:r>
-              <w:t>i.e.</w:t>
-            </w:r>
-            <w:proofErr w:type="gramEnd"/>
-            <w:r>
-              <w:t xml:space="preserve"> </w:t>
+              <w:t xml:space="preserve"> i.e. </w:t>
             </w:r>
             <w:r>
               <w:t>detect body movements in a video stream using ML algorithms</w:t>
@@ -903,6 +888,41 @@
           <w:p>
             <w:r>
               <w:t>1</w:t>
+            </w:r>
+          </w:p>
+        </w:tc>
+      </w:tr>
+      <w:tr>
+        <w:tc>
+          <w:tcPr>
+            <w:tcW w:w="3116" w:type="dxa"/>
+          </w:tcPr>
+          <w:p>
+            <w:r>
+              <w:t>Build Frontend</w:t>
+            </w:r>
+          </w:p>
+        </w:tc>
+        <w:tc>
+          <w:tcPr>
+            <w:tcW w:w="3117" w:type="dxa"/>
+          </w:tcPr>
+          <w:p>
+            <w:r>
+              <w:t xml:space="preserve">Build </w:t>
+            </w:r>
+            <w:r>
+              <w:t>frontend/website using React and Django as backend</w:t>
+            </w:r>
+          </w:p>
+        </w:tc>
+        <w:tc>
+          <w:tcPr>
+            <w:tcW w:w="3117" w:type="dxa"/>
+          </w:tcPr>
+          <w:p>
+            <w:r>
+              <w:t>2</w:t>
             </w:r>
           </w:p>
         </w:tc>
@@ -1476,7 +1496,6 @@
                 <w:b/>
                 <w:bCs/>
               </w:rPr>
-              <w:lastRenderedPageBreak/>
               <w:t>Midpoint Presentation Draft</w:t>
             </w:r>
           </w:p>
@@ -2041,25 +2060,7 @@
             <w:color w:val="0000FF"/>
             <w:u w:val="single"/>
           </w:rPr>
-          <w:t xml:space="preserve">Pose Classification </w:t>
-        </w:r>
-        <w:proofErr w:type="gramStart"/>
-        <w:r>
-          <w:rPr>
-            <w:rFonts w:eastAsia="Times New Roman" w:cs="Segoe UI"/>
-            <w:color w:val="0000FF"/>
-            <w:u w:val="single"/>
-          </w:rPr>
-          <w:t>Options  |</w:t>
-        </w:r>
-        <w:proofErr w:type="gramEnd"/>
-        <w:r>
-          <w:rPr>
-            <w:rFonts w:eastAsia="Times New Roman" w:cs="Segoe UI"/>
-            <w:color w:val="0000FF"/>
-            <w:u w:val="single"/>
-          </w:rPr>
-          <w:t>  ML Kit  |  Google Developers</w:t>
+          <w:t>Pose Classification Options  |  ML Kit  |  Google Developers</w:t>
         </w:r>
       </w:hyperlink>
     </w:p>
@@ -2070,6 +2071,11 @@
           <w:ilvl w:val="0"/>
           <w:numId w:val="9"/>
         </w:numPr>
+        <w:rPr>
+          <w:rStyle w:val="Hyperlink"/>
+          <w:color w:val="auto"/>
+          <w:u w:val="none"/>
+        </w:rPr>
       </w:pPr>
       <w:hyperlink r:id="rId9" w:history="1">
         <w:r>
@@ -2079,6 +2085,29 @@
           <w:t>Markdown reference for docs.microsoft.com - Contributor Guide | Microsoft Docs</w:t>
         </w:r>
       </w:hyperlink>
+    </w:p>
+    <w:p>
+      <w:pPr>
+        <w:pStyle w:val="ListParagraph"/>
+        <w:numPr>
+          <w:ilvl w:val="0"/>
+          <w:numId w:val="9"/>
+        </w:numPr>
+      </w:pPr>
+      <w:r>
+        <w:rPr>
+          <w:rStyle w:val="Hyperlink"/>
+          <w:color w:val="000000" w:themeColor="text1"/>
+          <w:u w:val="none"/>
+        </w:rPr>
+        <w:t xml:space="preserve">Trainer Videos: </w:t>
+      </w:r>
+      <w:r>
+        <w:rPr>
+          <w:rStyle w:val="Hyperlink"/>
+        </w:rPr>
+        <w:t>Pexels.com</w:t>
+      </w:r>
     </w:p>
     <w:p>
       <w:pPr>

</xml_diff>

<commit_message>
Added project_proposal and pushup_demo.mp4
</commit_message>
<xml_diff>
--- a/ProgressReports/project_proposal.docx
+++ b/ProgressReports/project_proposal.docx
@@ -395,14 +395,21 @@
         <w:t>Python,</w:t>
       </w:r>
       <w:r>
-        <w:t xml:space="preserve"> OpenCV, MediaPose</w:t>
-      </w:r>
+        <w:t xml:space="preserve"> OpenCV, </w:t>
+      </w:r>
+      <w:proofErr w:type="spellStart"/>
+      <w:r>
+        <w:t>MediaPose</w:t>
+      </w:r>
+      <w:proofErr w:type="spellEnd"/>
       <w:r>
         <w:t xml:space="preserve">, </w:t>
       </w:r>
+      <w:proofErr w:type="spellStart"/>
       <w:r>
         <w:t>Nylas</w:t>
       </w:r>
+      <w:proofErr w:type="spellEnd"/>
       <w:r>
         <w:t xml:space="preserve"> (ML-Powered Communications Tool)</w:t>
       </w:r>
@@ -748,7 +755,15 @@
               <w:t>Implement Pose Detection</w:t>
             </w:r>
             <w:r>
-              <w:t xml:space="preserve"> i.e. </w:t>
+              <w:t xml:space="preserve"> </w:t>
+            </w:r>
+            <w:proofErr w:type="gramStart"/>
+            <w:r>
+              <w:t>i.e.</w:t>
+            </w:r>
+            <w:proofErr w:type="gramEnd"/>
+            <w:r>
+              <w:t xml:space="preserve"> </w:t>
             </w:r>
             <w:r>
               <w:t>detect body movements in a video stream using ML algorithms</w:t>
@@ -803,7 +818,7 @@
           </w:tcPr>
           <w:p>
             <w:r>
-              <w:t>Build Storage and Recommender System</w:t>
+              <w:t>Build Frontend</w:t>
             </w:r>
           </w:p>
         </w:tc>
@@ -813,13 +828,10 @@
           </w:tcPr>
           <w:p>
             <w:r>
-              <w:t>Send report of activities and related information to user after every session</w:t>
-            </w:r>
-            <w:r>
-              <w:t xml:space="preserve"> (total calories burned, total workout time, etc.)</w:t>
-            </w:r>
-            <w:r>
-              <w:t xml:space="preserve"> </w:t>
+              <w:t xml:space="preserve">Design website </w:t>
+            </w:r>
+            <w:r>
+              <w:t>via Figma</w:t>
             </w:r>
           </w:p>
         </w:tc>
@@ -848,7 +860,7 @@
           </w:tcPr>
           <w:p>
             <w:r>
-              <w:t>Store and keep track of unique user data (e.g.  target calories, total number of sessions (fitness training days), total calories burned (and per month), number of exercises or days to target calories, etc.)</w:t>
+              <w:t>Build frontend/website using React with Django as backend.</w:t>
             </w:r>
           </w:p>
         </w:tc>
@@ -858,7 +870,7 @@
           </w:tcPr>
           <w:p>
             <w:r>
-              <w:t>1</w:t>
+              <w:t>0</w:t>
             </w:r>
           </w:p>
         </w:tc>
@@ -867,9 +879,13 @@
         <w:tc>
           <w:tcPr>
             <w:tcW w:w="3116" w:type="dxa"/>
-            <w:vMerge/>
-          </w:tcPr>
-          <w:p/>
+            <w:vMerge w:val="restart"/>
+          </w:tcPr>
+          <w:p>
+            <w:r>
+              <w:t>Build Storage and Recommender System</w:t>
+            </w:r>
+          </w:p>
         </w:tc>
         <w:tc>
           <w:tcPr>
@@ -877,7 +893,7 @@
           </w:tcPr>
           <w:p>
             <w:r>
-              <w:t>Recommend fitness routine and healthy eating plan based on user’s goals</w:t>
+              <w:t xml:space="preserve">Send report of activities and related information to user after every session (total calories burned, total workout time, etc.) </w:t>
             </w:r>
           </w:p>
         </w:tc>
@@ -887,7 +903,7 @@
           </w:tcPr>
           <w:p>
             <w:r>
-              <w:t>1</w:t>
+              <w:t>0</w:t>
             </w:r>
           </w:p>
         </w:tc>
@@ -896,12 +912,9 @@
         <w:tc>
           <w:tcPr>
             <w:tcW w:w="3116" w:type="dxa"/>
-          </w:tcPr>
-          <w:p>
-            <w:r>
-              <w:t>Build Frontend</w:t>
-            </w:r>
-          </w:p>
+            <w:vMerge/>
+          </w:tcPr>
+          <w:p/>
         </w:tc>
         <w:tc>
           <w:tcPr>
@@ -909,10 +922,7 @@
           </w:tcPr>
           <w:p>
             <w:r>
-              <w:t xml:space="preserve">Build </w:t>
-            </w:r>
-            <w:r>
-              <w:t>frontend/website using React and Django as backend</w:t>
+              <w:t>Store and keep track of unique user data (e.g.  target calories, total number of sessions (fitness training days), total calories burned (and per month), number of exercises or days to target calories, etc.)</w:t>
             </w:r>
           </w:p>
         </w:tc>
@@ -922,7 +932,36 @@
           </w:tcPr>
           <w:p>
             <w:r>
-              <w:t>2</w:t>
+              <w:t>1</w:t>
+            </w:r>
+          </w:p>
+        </w:tc>
+      </w:tr>
+      <w:tr>
+        <w:tc>
+          <w:tcPr>
+            <w:tcW w:w="3116" w:type="dxa"/>
+            <w:vMerge/>
+          </w:tcPr>
+          <w:p/>
+        </w:tc>
+        <w:tc>
+          <w:tcPr>
+            <w:tcW w:w="3117" w:type="dxa"/>
+          </w:tcPr>
+          <w:p>
+            <w:r>
+              <w:t>Recommend fitness routine and healthy eating plan based on user’s goals</w:t>
+            </w:r>
+          </w:p>
+        </w:tc>
+        <w:tc>
+          <w:tcPr>
+            <w:tcW w:w="3117" w:type="dxa"/>
+          </w:tcPr>
+          <w:p>
+            <w:r>
+              <w:t>1</w:t>
             </w:r>
           </w:p>
         </w:tc>
@@ -1290,16 +1329,8 @@
             <w:shd w:val="clear" w:color="auto" w:fill="00B050"/>
           </w:tcPr>
           <w:p>
-            <w:pPr>
-              <w:rPr>
-                <w:b/>
-                <w:bCs/>
-              </w:rPr>
-            </w:pPr>
-            <w:r>
-              <w:rPr>
-                <w:b/>
-                <w:bCs/>
+            <w:r>
+              <w:rPr>
                 <w:color w:val="FFFFFF" w:themeColor="background1"/>
               </w:rPr>
               <w:t>Completed</w:t>
@@ -1345,16 +1376,20 @@
         <w:tc>
           <w:tcPr>
             <w:tcW w:w="1854" w:type="dxa"/>
-            <w:shd w:val="clear" w:color="auto" w:fill="auto"/>
+            <w:shd w:val="clear" w:color="auto" w:fill="00B050"/>
           </w:tcPr>
           <w:p>
             <w:pPr>
               <w:rPr>
-                <w:b/>
-                <w:bCs/>
                 <w:color w:val="FFFFFF" w:themeColor="background1"/>
               </w:rPr>
             </w:pPr>
+            <w:r>
+              <w:rPr>
+                <w:color w:val="FFFFFF" w:themeColor="background1"/>
+              </w:rPr>
+              <w:t>Completed</w:t>
+            </w:r>
           </w:p>
         </w:tc>
       </w:tr>
@@ -1396,7 +1431,7 @@
         <w:tc>
           <w:tcPr>
             <w:tcW w:w="1854" w:type="dxa"/>
-            <w:shd w:val="clear" w:color="auto" w:fill="auto"/>
+            <w:shd w:val="clear" w:color="auto" w:fill="00B050"/>
           </w:tcPr>
           <w:p>
             <w:pPr>
@@ -1406,6 +1441,22 @@
                 <w:color w:val="FFFFFF" w:themeColor="background1"/>
               </w:rPr>
             </w:pPr>
+            <w:r>
+              <w:rPr>
+                <w:b/>
+                <w:bCs/>
+                <w:color w:val="000000" w:themeColor="text1"/>
+              </w:rPr>
+              <w:t>C</w:t>
+            </w:r>
+            <w:r>
+              <w:rPr>
+                <w:b/>
+                <w:bCs/>
+                <w:color w:val="000000" w:themeColor="text1"/>
+              </w:rPr>
+              <w:t>ompleted</w:t>
+            </w:r>
           </w:p>
         </w:tc>
       </w:tr>
@@ -2060,7 +2111,25 @@
             <w:color w:val="0000FF"/>
             <w:u w:val="single"/>
           </w:rPr>
-          <w:t>Pose Classification Options  |  ML Kit  |  Google Developers</w:t>
+          <w:t xml:space="preserve">Pose Classification </w:t>
+        </w:r>
+        <w:proofErr w:type="gramStart"/>
+        <w:r>
+          <w:rPr>
+            <w:rFonts w:eastAsia="Times New Roman" w:cs="Segoe UI"/>
+            <w:color w:val="0000FF"/>
+            <w:u w:val="single"/>
+          </w:rPr>
+          <w:t>Options  |</w:t>
+        </w:r>
+        <w:proofErr w:type="gramEnd"/>
+        <w:r>
+          <w:rPr>
+            <w:rFonts w:eastAsia="Times New Roman" w:cs="Segoe UI"/>
+            <w:color w:val="0000FF"/>
+            <w:u w:val="single"/>
+          </w:rPr>
+          <w:t>  ML Kit  |  Google Developers</w:t>
         </w:r>
       </w:hyperlink>
     </w:p>

</xml_diff>

<commit_message>
Added progress report #9 et updated proposal.
</commit_message>
<xml_diff>
--- a/ProgressReports/project_proposal.docx
+++ b/ProgressReports/project_proposal.docx
@@ -1082,11 +1082,19 @@
           <w:tcPr>
             <w:tcW w:w="6565" w:type="dxa"/>
             <w:gridSpan w:val="2"/>
+            <w:tcBorders>
+              <w:top w:val="single" w:sz="4" w:space="0" w:color="auto"/>
+              <w:left w:val="single" w:sz="4" w:space="0" w:color="auto"/>
+              <w:bottom w:val="single" w:sz="4" w:space="0" w:color="auto"/>
+              <w:right w:val="single" w:sz="4" w:space="0" w:color="auto"/>
+            </w:tcBorders>
             <w:shd w:val="clear" w:color="auto" w:fill="002060"/>
+            <w:hideMark/>
           </w:tcPr>
           <w:p>
             <w:pPr>
               <w:rPr>
+                <w:rFonts w:asciiTheme="minorHAnsi" w:hAnsiTheme="minorHAnsi"/>
                 <w:b/>
                 <w:bCs/>
               </w:rPr>
@@ -1103,7 +1111,14 @@
         <w:tc>
           <w:tcPr>
             <w:tcW w:w="1170" w:type="dxa"/>
+            <w:tcBorders>
+              <w:top w:val="single" w:sz="4" w:space="0" w:color="auto"/>
+              <w:left w:val="single" w:sz="4" w:space="0" w:color="auto"/>
+              <w:bottom w:val="single" w:sz="4" w:space="0" w:color="auto"/>
+              <w:right w:val="single" w:sz="4" w:space="0" w:color="auto"/>
+            </w:tcBorders>
             <w:shd w:val="clear" w:color="auto" w:fill="002060"/>
+            <w:hideMark/>
           </w:tcPr>
           <w:p>
             <w:pPr>
@@ -1124,7 +1139,14 @@
         <w:tc>
           <w:tcPr>
             <w:tcW w:w="1854" w:type="dxa"/>
+            <w:tcBorders>
+              <w:top w:val="single" w:sz="4" w:space="0" w:color="auto"/>
+              <w:left w:val="single" w:sz="4" w:space="0" w:color="auto"/>
+              <w:bottom w:val="single" w:sz="4" w:space="0" w:color="auto"/>
+              <w:right w:val="single" w:sz="4" w:space="0" w:color="auto"/>
+            </w:tcBorders>
             <w:shd w:val="clear" w:color="auto" w:fill="002060"/>
+            <w:hideMark/>
           </w:tcPr>
           <w:p>
             <w:pPr>
@@ -1148,6 +1170,13 @@
           <w:tcPr>
             <w:tcW w:w="6565" w:type="dxa"/>
             <w:gridSpan w:val="2"/>
+            <w:tcBorders>
+              <w:top w:val="single" w:sz="4" w:space="0" w:color="auto"/>
+              <w:left w:val="single" w:sz="4" w:space="0" w:color="auto"/>
+              <w:bottom w:val="single" w:sz="4" w:space="0" w:color="auto"/>
+              <w:right w:val="single" w:sz="4" w:space="0" w:color="auto"/>
+            </w:tcBorders>
+            <w:hideMark/>
           </w:tcPr>
           <w:p>
             <w:r>
@@ -1165,6 +1194,13 @@
         <w:tc>
           <w:tcPr>
             <w:tcW w:w="1170" w:type="dxa"/>
+            <w:tcBorders>
+              <w:top w:val="single" w:sz="4" w:space="0" w:color="auto"/>
+              <w:left w:val="single" w:sz="4" w:space="0" w:color="auto"/>
+              <w:bottom w:val="single" w:sz="4" w:space="0" w:color="auto"/>
+              <w:right w:val="single" w:sz="4" w:space="0" w:color="auto"/>
+            </w:tcBorders>
+            <w:hideMark/>
           </w:tcPr>
           <w:p>
             <w:r>
@@ -1175,7 +1211,14 @@
         <w:tc>
           <w:tcPr>
             <w:tcW w:w="1854" w:type="dxa"/>
+            <w:tcBorders>
+              <w:top w:val="single" w:sz="4" w:space="0" w:color="auto"/>
+              <w:left w:val="single" w:sz="4" w:space="0" w:color="auto"/>
+              <w:bottom w:val="single" w:sz="4" w:space="0" w:color="auto"/>
+              <w:right w:val="single" w:sz="4" w:space="0" w:color="auto"/>
+            </w:tcBorders>
             <w:shd w:val="clear" w:color="auto" w:fill="00B050"/>
+            <w:hideMark/>
           </w:tcPr>
           <w:p>
             <w:r>
@@ -1192,6 +1235,13 @@
           <w:tcPr>
             <w:tcW w:w="6565" w:type="dxa"/>
             <w:gridSpan w:val="2"/>
+            <w:tcBorders>
+              <w:top w:val="single" w:sz="4" w:space="0" w:color="auto"/>
+              <w:left w:val="single" w:sz="4" w:space="0" w:color="auto"/>
+              <w:bottom w:val="single" w:sz="4" w:space="0" w:color="auto"/>
+              <w:right w:val="single" w:sz="4" w:space="0" w:color="auto"/>
+            </w:tcBorders>
+            <w:hideMark/>
           </w:tcPr>
           <w:p>
             <w:r>
@@ -1209,6 +1259,13 @@
         <w:tc>
           <w:tcPr>
             <w:tcW w:w="1170" w:type="dxa"/>
+            <w:tcBorders>
+              <w:top w:val="single" w:sz="4" w:space="0" w:color="auto"/>
+              <w:left w:val="single" w:sz="4" w:space="0" w:color="auto"/>
+              <w:bottom w:val="single" w:sz="4" w:space="0" w:color="auto"/>
+              <w:right w:val="single" w:sz="4" w:space="0" w:color="auto"/>
+            </w:tcBorders>
+            <w:hideMark/>
           </w:tcPr>
           <w:p>
             <w:r>
@@ -1219,7 +1276,14 @@
         <w:tc>
           <w:tcPr>
             <w:tcW w:w="1854" w:type="dxa"/>
+            <w:tcBorders>
+              <w:top w:val="single" w:sz="4" w:space="0" w:color="auto"/>
+              <w:left w:val="single" w:sz="4" w:space="0" w:color="auto"/>
+              <w:bottom w:val="single" w:sz="4" w:space="0" w:color="auto"/>
+              <w:right w:val="single" w:sz="4" w:space="0" w:color="auto"/>
+            </w:tcBorders>
             <w:shd w:val="clear" w:color="auto" w:fill="00B050"/>
+            <w:hideMark/>
           </w:tcPr>
           <w:p>
             <w:r>
@@ -1236,6 +1300,13 @@
           <w:tcPr>
             <w:tcW w:w="1729" w:type="dxa"/>
             <w:vMerge w:val="restart"/>
+            <w:tcBorders>
+              <w:top w:val="single" w:sz="4" w:space="0" w:color="auto"/>
+              <w:left w:val="single" w:sz="4" w:space="0" w:color="auto"/>
+              <w:bottom w:val="single" w:sz="4" w:space="0" w:color="auto"/>
+              <w:right w:val="single" w:sz="4" w:space="0" w:color="auto"/>
+            </w:tcBorders>
+            <w:hideMark/>
           </w:tcPr>
           <w:p>
             <w:r>
@@ -1253,6 +1324,13 @@
         <w:tc>
           <w:tcPr>
             <w:tcW w:w="4836" w:type="dxa"/>
+            <w:tcBorders>
+              <w:top w:val="single" w:sz="4" w:space="0" w:color="auto"/>
+              <w:left w:val="single" w:sz="4" w:space="0" w:color="auto"/>
+              <w:bottom w:val="single" w:sz="4" w:space="0" w:color="auto"/>
+              <w:right w:val="single" w:sz="4" w:space="0" w:color="auto"/>
+            </w:tcBorders>
+            <w:hideMark/>
           </w:tcPr>
           <w:p>
             <w:r>
@@ -1263,6 +1341,13 @@
         <w:tc>
           <w:tcPr>
             <w:tcW w:w="1170" w:type="dxa"/>
+            <w:tcBorders>
+              <w:top w:val="single" w:sz="4" w:space="0" w:color="auto"/>
+              <w:left w:val="single" w:sz="4" w:space="0" w:color="auto"/>
+              <w:bottom w:val="single" w:sz="4" w:space="0" w:color="auto"/>
+              <w:right w:val="single" w:sz="4" w:space="0" w:color="auto"/>
+            </w:tcBorders>
+            <w:hideMark/>
           </w:tcPr>
           <w:p>
             <w:r>
@@ -1273,7 +1358,14 @@
         <w:tc>
           <w:tcPr>
             <w:tcW w:w="1854" w:type="dxa"/>
+            <w:tcBorders>
+              <w:top w:val="single" w:sz="4" w:space="0" w:color="auto"/>
+              <w:left w:val="single" w:sz="4" w:space="0" w:color="auto"/>
+              <w:bottom w:val="single" w:sz="4" w:space="0" w:color="auto"/>
+              <w:right w:val="single" w:sz="4" w:space="0" w:color="auto"/>
+            </w:tcBorders>
             <w:shd w:val="clear" w:color="auto" w:fill="00B050"/>
+            <w:hideMark/>
           </w:tcPr>
           <w:p>
             <w:r>
@@ -1288,21 +1380,39 @@
       <w:tr>
         <w:tc>
           <w:tcPr>
-            <w:tcW w:w="1729" w:type="dxa"/>
+            <w:tcW w:w="0" w:type="auto"/>
             <w:vMerge/>
-          </w:tcPr>
-          <w:p/>
+            <w:tcBorders>
+              <w:top w:val="single" w:sz="4" w:space="0" w:color="auto"/>
+              <w:left w:val="single" w:sz="4" w:space="0" w:color="auto"/>
+              <w:bottom w:val="single" w:sz="4" w:space="0" w:color="auto"/>
+              <w:right w:val="single" w:sz="4" w:space="0" w:color="auto"/>
+            </w:tcBorders>
+            <w:vAlign w:val="center"/>
+            <w:hideMark/>
+          </w:tcPr>
+          <w:p>
+            <w:pPr>
+              <w:rPr>
+                <w:sz w:val="22"/>
+              </w:rPr>
+            </w:pPr>
+          </w:p>
         </w:tc>
         <w:tc>
           <w:tcPr>
             <w:tcW w:w="4836" w:type="dxa"/>
-          </w:tcPr>
-          <w:p>
-            <w:r>
-              <w:t>C</w:t>
-            </w:r>
-            <w:r>
-              <w:t xml:space="preserve">omplete AI Personal Trainer for </w:t>
+            <w:tcBorders>
+              <w:top w:val="single" w:sz="4" w:space="0" w:color="auto"/>
+              <w:left w:val="single" w:sz="4" w:space="0" w:color="auto"/>
+              <w:bottom w:val="single" w:sz="4" w:space="0" w:color="auto"/>
+              <w:right w:val="single" w:sz="4" w:space="0" w:color="auto"/>
+            </w:tcBorders>
+            <w:hideMark/>
+          </w:tcPr>
+          <w:p>
+            <w:r>
+              <w:t xml:space="preserve">Complete AI Personal Trainer for </w:t>
             </w:r>
             <w:r>
               <w:rPr>
@@ -1316,6 +1426,13 @@
         <w:tc>
           <w:tcPr>
             <w:tcW w:w="1170" w:type="dxa"/>
+            <w:tcBorders>
+              <w:top w:val="single" w:sz="4" w:space="0" w:color="auto"/>
+              <w:left w:val="single" w:sz="4" w:space="0" w:color="auto"/>
+              <w:bottom w:val="single" w:sz="4" w:space="0" w:color="auto"/>
+              <w:right w:val="single" w:sz="4" w:space="0" w:color="auto"/>
+            </w:tcBorders>
+            <w:hideMark/>
           </w:tcPr>
           <w:p>
             <w:r>
@@ -1326,7 +1443,14 @@
         <w:tc>
           <w:tcPr>
             <w:tcW w:w="1854" w:type="dxa"/>
+            <w:tcBorders>
+              <w:top w:val="single" w:sz="4" w:space="0" w:color="auto"/>
+              <w:left w:val="single" w:sz="4" w:space="0" w:color="auto"/>
+              <w:bottom w:val="single" w:sz="4" w:space="0" w:color="auto"/>
+              <w:right w:val="single" w:sz="4" w:space="0" w:color="auto"/>
+            </w:tcBorders>
             <w:shd w:val="clear" w:color="auto" w:fill="00B050"/>
+            <w:hideMark/>
           </w:tcPr>
           <w:p>
             <w:r>
@@ -1341,14 +1465,35 @@
       <w:tr>
         <w:tc>
           <w:tcPr>
-            <w:tcW w:w="1729" w:type="dxa"/>
+            <w:tcW w:w="0" w:type="auto"/>
             <w:vMerge/>
-          </w:tcPr>
-          <w:p/>
+            <w:tcBorders>
+              <w:top w:val="single" w:sz="4" w:space="0" w:color="auto"/>
+              <w:left w:val="single" w:sz="4" w:space="0" w:color="auto"/>
+              <w:bottom w:val="single" w:sz="4" w:space="0" w:color="auto"/>
+              <w:right w:val="single" w:sz="4" w:space="0" w:color="auto"/>
+            </w:tcBorders>
+            <w:vAlign w:val="center"/>
+            <w:hideMark/>
+          </w:tcPr>
+          <w:p>
+            <w:pPr>
+              <w:rPr>
+                <w:sz w:val="22"/>
+              </w:rPr>
+            </w:pPr>
+          </w:p>
         </w:tc>
         <w:tc>
           <w:tcPr>
             <w:tcW w:w="4836" w:type="dxa"/>
+            <w:tcBorders>
+              <w:top w:val="single" w:sz="4" w:space="0" w:color="auto"/>
+              <w:left w:val="single" w:sz="4" w:space="0" w:color="auto"/>
+              <w:bottom w:val="single" w:sz="4" w:space="0" w:color="auto"/>
+              <w:right w:val="single" w:sz="4" w:space="0" w:color="auto"/>
+            </w:tcBorders>
+            <w:hideMark/>
           </w:tcPr>
           <w:p>
             <w:r>
@@ -1366,6 +1511,13 @@
         <w:tc>
           <w:tcPr>
             <w:tcW w:w="1170" w:type="dxa"/>
+            <w:tcBorders>
+              <w:top w:val="single" w:sz="4" w:space="0" w:color="auto"/>
+              <w:left w:val="single" w:sz="4" w:space="0" w:color="auto"/>
+              <w:bottom w:val="single" w:sz="4" w:space="0" w:color="auto"/>
+              <w:right w:val="single" w:sz="4" w:space="0" w:color="auto"/>
+            </w:tcBorders>
+            <w:hideMark/>
           </w:tcPr>
           <w:p>
             <w:r>
@@ -1376,7 +1528,14 @@
         <w:tc>
           <w:tcPr>
             <w:tcW w:w="1854" w:type="dxa"/>
+            <w:tcBorders>
+              <w:top w:val="single" w:sz="4" w:space="0" w:color="auto"/>
+              <w:left w:val="single" w:sz="4" w:space="0" w:color="auto"/>
+              <w:bottom w:val="single" w:sz="4" w:space="0" w:color="auto"/>
+              <w:right w:val="single" w:sz="4" w:space="0" w:color="auto"/>
+            </w:tcBorders>
             <w:shd w:val="clear" w:color="auto" w:fill="00B050"/>
+            <w:hideMark/>
           </w:tcPr>
           <w:p>
             <w:pPr>
@@ -1396,14 +1555,35 @@
       <w:tr>
         <w:tc>
           <w:tcPr>
-            <w:tcW w:w="1729" w:type="dxa"/>
+            <w:tcW w:w="0" w:type="auto"/>
             <w:vMerge/>
-          </w:tcPr>
-          <w:p/>
+            <w:tcBorders>
+              <w:top w:val="single" w:sz="4" w:space="0" w:color="auto"/>
+              <w:left w:val="single" w:sz="4" w:space="0" w:color="auto"/>
+              <w:bottom w:val="single" w:sz="4" w:space="0" w:color="auto"/>
+              <w:right w:val="single" w:sz="4" w:space="0" w:color="auto"/>
+            </w:tcBorders>
+            <w:vAlign w:val="center"/>
+            <w:hideMark/>
+          </w:tcPr>
+          <w:p>
+            <w:pPr>
+              <w:rPr>
+                <w:sz w:val="22"/>
+              </w:rPr>
+            </w:pPr>
+          </w:p>
         </w:tc>
         <w:tc>
           <w:tcPr>
             <w:tcW w:w="4836" w:type="dxa"/>
+            <w:tcBorders>
+              <w:top w:val="single" w:sz="4" w:space="0" w:color="auto"/>
+              <w:left w:val="single" w:sz="4" w:space="0" w:color="auto"/>
+              <w:bottom w:val="single" w:sz="4" w:space="0" w:color="auto"/>
+              <w:right w:val="single" w:sz="4" w:space="0" w:color="auto"/>
+            </w:tcBorders>
+            <w:hideMark/>
           </w:tcPr>
           <w:p>
             <w:r>
@@ -1421,6 +1601,13 @@
         <w:tc>
           <w:tcPr>
             <w:tcW w:w="1170" w:type="dxa"/>
+            <w:tcBorders>
+              <w:top w:val="single" w:sz="4" w:space="0" w:color="auto"/>
+              <w:left w:val="single" w:sz="4" w:space="0" w:color="auto"/>
+              <w:bottom w:val="single" w:sz="4" w:space="0" w:color="auto"/>
+              <w:right w:val="single" w:sz="4" w:space="0" w:color="auto"/>
+            </w:tcBorders>
+            <w:hideMark/>
           </w:tcPr>
           <w:p>
             <w:r>
@@ -1431,181 +1618,309 @@
         <w:tc>
           <w:tcPr>
             <w:tcW w:w="1854" w:type="dxa"/>
+            <w:tcBorders>
+              <w:top w:val="single" w:sz="4" w:space="0" w:color="auto"/>
+              <w:left w:val="single" w:sz="4" w:space="0" w:color="auto"/>
+              <w:bottom w:val="single" w:sz="4" w:space="0" w:color="auto"/>
+              <w:right w:val="single" w:sz="4" w:space="0" w:color="auto"/>
+            </w:tcBorders>
             <w:shd w:val="clear" w:color="auto" w:fill="00B050"/>
+            <w:hideMark/>
           </w:tcPr>
           <w:p>
             <w:pPr>
+              <w:rPr>
+                <w:color w:val="000000" w:themeColor="text1"/>
+              </w:rPr>
+            </w:pPr>
+            <w:r>
+              <w:rPr>
+                <w:color w:val="FFFFFF" w:themeColor="background1"/>
+              </w:rPr>
+              <w:t>Completed</w:t>
+            </w:r>
+          </w:p>
+        </w:tc>
+      </w:tr>
+      <w:tr>
+        <w:tc>
+          <w:tcPr>
+            <w:tcW w:w="0" w:type="auto"/>
+            <w:vMerge/>
+            <w:tcBorders>
+              <w:top w:val="single" w:sz="4" w:space="0" w:color="auto"/>
+              <w:left w:val="single" w:sz="4" w:space="0" w:color="auto"/>
+              <w:bottom w:val="single" w:sz="4" w:space="0" w:color="auto"/>
+              <w:right w:val="single" w:sz="4" w:space="0" w:color="auto"/>
+            </w:tcBorders>
+            <w:vAlign w:val="center"/>
+            <w:hideMark/>
+          </w:tcPr>
+          <w:p>
+            <w:pPr>
+              <w:rPr>
+                <w:sz w:val="22"/>
+              </w:rPr>
+            </w:pPr>
+          </w:p>
+        </w:tc>
+        <w:tc>
+          <w:tcPr>
+            <w:tcW w:w="4836" w:type="dxa"/>
+            <w:tcBorders>
+              <w:top w:val="single" w:sz="4" w:space="0" w:color="auto"/>
+              <w:left w:val="single" w:sz="4" w:space="0" w:color="auto"/>
+              <w:bottom w:val="single" w:sz="4" w:space="0" w:color="auto"/>
+              <w:right w:val="single" w:sz="4" w:space="0" w:color="auto"/>
+            </w:tcBorders>
+            <w:hideMark/>
+          </w:tcPr>
+          <w:p>
+            <w:r>
+              <w:t>Complete speech-to-text et text-to-speech</w:t>
+            </w:r>
+          </w:p>
+        </w:tc>
+        <w:tc>
+          <w:tcPr>
+            <w:tcW w:w="1170" w:type="dxa"/>
+            <w:tcBorders>
+              <w:top w:val="single" w:sz="4" w:space="0" w:color="auto"/>
+              <w:left w:val="single" w:sz="4" w:space="0" w:color="auto"/>
+              <w:bottom w:val="single" w:sz="4" w:space="0" w:color="auto"/>
+              <w:right w:val="single" w:sz="4" w:space="0" w:color="auto"/>
+            </w:tcBorders>
+            <w:hideMark/>
+          </w:tcPr>
+          <w:p>
+            <w:r>
+              <w:t>10/31</w:t>
+            </w:r>
+          </w:p>
+        </w:tc>
+        <w:tc>
+          <w:tcPr>
+            <w:tcW w:w="1854" w:type="dxa"/>
+            <w:tcBorders>
+              <w:top w:val="single" w:sz="4" w:space="0" w:color="auto"/>
+              <w:left w:val="single" w:sz="4" w:space="0" w:color="auto"/>
+              <w:bottom w:val="single" w:sz="4" w:space="0" w:color="auto"/>
+              <w:right w:val="single" w:sz="4" w:space="0" w:color="auto"/>
+            </w:tcBorders>
+            <w:shd w:val="clear" w:color="auto" w:fill="00B050"/>
+            <w:hideMark/>
+          </w:tcPr>
+          <w:p>
+            <w:pPr>
+              <w:rPr>
+                <w:b/>
+                <w:bCs/>
+              </w:rPr>
+            </w:pPr>
+            <w:r>
+              <w:rPr>
+                <w:b/>
+                <w:bCs/>
+              </w:rPr>
+              <w:t>Completed</w:t>
+            </w:r>
+          </w:p>
+        </w:tc>
+      </w:tr>
+      <w:tr>
+        <w:tc>
+          <w:tcPr>
+            <w:tcW w:w="6565" w:type="dxa"/>
+            <w:gridSpan w:val="2"/>
+            <w:tcBorders>
+              <w:top w:val="single" w:sz="4" w:space="0" w:color="auto"/>
+              <w:left w:val="single" w:sz="4" w:space="0" w:color="auto"/>
+              <w:bottom w:val="single" w:sz="4" w:space="0" w:color="auto"/>
+              <w:right w:val="single" w:sz="4" w:space="0" w:color="auto"/>
+            </w:tcBorders>
+            <w:hideMark/>
+          </w:tcPr>
+          <w:p>
+            <w:r>
+              <w:rPr>
+                <w:b/>
+                <w:bCs/>
+              </w:rPr>
+              <w:t>Quality Testing</w:t>
+            </w:r>
+          </w:p>
+        </w:tc>
+        <w:tc>
+          <w:tcPr>
+            <w:tcW w:w="1170" w:type="dxa"/>
+            <w:tcBorders>
+              <w:top w:val="single" w:sz="4" w:space="0" w:color="auto"/>
+              <w:left w:val="single" w:sz="4" w:space="0" w:color="auto"/>
+              <w:bottom w:val="single" w:sz="4" w:space="0" w:color="auto"/>
+              <w:right w:val="single" w:sz="4" w:space="0" w:color="auto"/>
+            </w:tcBorders>
+            <w:hideMark/>
+          </w:tcPr>
+          <w:p>
+            <w:r>
+              <w:t>11/7</w:t>
+            </w:r>
+          </w:p>
+        </w:tc>
+        <w:tc>
+          <w:tcPr>
+            <w:tcW w:w="1854" w:type="dxa"/>
+            <w:tcBorders>
+              <w:top w:val="single" w:sz="4" w:space="0" w:color="auto"/>
+              <w:left w:val="single" w:sz="4" w:space="0" w:color="auto"/>
+              <w:bottom w:val="single" w:sz="4" w:space="0" w:color="auto"/>
+              <w:right w:val="single" w:sz="4" w:space="0" w:color="auto"/>
+            </w:tcBorders>
+          </w:tcPr>
+          <w:p/>
+        </w:tc>
+      </w:tr>
+      <w:tr>
+        <w:tc>
+          <w:tcPr>
+            <w:tcW w:w="6565" w:type="dxa"/>
+            <w:gridSpan w:val="2"/>
+            <w:tcBorders>
+              <w:top w:val="single" w:sz="4" w:space="0" w:color="auto"/>
+              <w:left w:val="single" w:sz="4" w:space="0" w:color="auto"/>
+              <w:bottom w:val="single" w:sz="4" w:space="0" w:color="auto"/>
+              <w:right w:val="single" w:sz="4" w:space="0" w:color="auto"/>
+            </w:tcBorders>
+            <w:hideMark/>
+          </w:tcPr>
+          <w:p>
+            <w:r>
+              <w:rPr>
+                <w:b/>
+                <w:bCs/>
+              </w:rPr>
+              <w:t>Midpoint Presentation Draft</w:t>
+            </w:r>
+          </w:p>
+        </w:tc>
+        <w:tc>
+          <w:tcPr>
+            <w:tcW w:w="1170" w:type="dxa"/>
+            <w:tcBorders>
+              <w:top w:val="single" w:sz="4" w:space="0" w:color="auto"/>
+              <w:left w:val="single" w:sz="4" w:space="0" w:color="auto"/>
+              <w:bottom w:val="single" w:sz="4" w:space="0" w:color="auto"/>
+              <w:right w:val="single" w:sz="4" w:space="0" w:color="auto"/>
+            </w:tcBorders>
+            <w:hideMark/>
+          </w:tcPr>
+          <w:p>
+            <w:r>
+              <w:t>11/14</w:t>
+            </w:r>
+          </w:p>
+        </w:tc>
+        <w:tc>
+          <w:tcPr>
+            <w:tcW w:w="1854" w:type="dxa"/>
+            <w:tcBorders>
+              <w:top w:val="single" w:sz="4" w:space="0" w:color="auto"/>
+              <w:left w:val="single" w:sz="4" w:space="0" w:color="auto"/>
+              <w:bottom w:val="single" w:sz="4" w:space="0" w:color="auto"/>
+              <w:right w:val="single" w:sz="4" w:space="0" w:color="auto"/>
+            </w:tcBorders>
+          </w:tcPr>
+          <w:p/>
+        </w:tc>
+      </w:tr>
+      <w:tr>
+        <w:tc>
+          <w:tcPr>
+            <w:tcW w:w="6565" w:type="dxa"/>
+            <w:gridSpan w:val="2"/>
+            <w:tcBorders>
+              <w:top w:val="single" w:sz="4" w:space="0" w:color="auto"/>
+              <w:left w:val="single" w:sz="4" w:space="0" w:color="auto"/>
+              <w:bottom w:val="single" w:sz="4" w:space="0" w:color="auto"/>
+              <w:right w:val="single" w:sz="4" w:space="0" w:color="auto"/>
+            </w:tcBorders>
+            <w:hideMark/>
+          </w:tcPr>
+          <w:p>
+            <w:r>
+              <w:rPr>
+                <w:b/>
+                <w:bCs/>
+              </w:rPr>
+              <w:t xml:space="preserve">Midpoint Demo &amp; Report </w:t>
+            </w:r>
+          </w:p>
+        </w:tc>
+        <w:tc>
+          <w:tcPr>
+            <w:tcW w:w="1170" w:type="dxa"/>
+            <w:tcBorders>
+              <w:top w:val="single" w:sz="4" w:space="0" w:color="auto"/>
+              <w:left w:val="single" w:sz="4" w:space="0" w:color="auto"/>
+              <w:bottom w:val="single" w:sz="4" w:space="0" w:color="auto"/>
+              <w:right w:val="single" w:sz="4" w:space="0" w:color="auto"/>
+            </w:tcBorders>
+            <w:hideMark/>
+          </w:tcPr>
+          <w:p>
+            <w:r>
+              <w:t>11/21</w:t>
+            </w:r>
+          </w:p>
+        </w:tc>
+        <w:tc>
+          <w:tcPr>
+            <w:tcW w:w="1854" w:type="dxa"/>
+            <w:tcBorders>
+              <w:top w:val="single" w:sz="4" w:space="0" w:color="auto"/>
+              <w:left w:val="single" w:sz="4" w:space="0" w:color="auto"/>
+              <w:bottom w:val="single" w:sz="4" w:space="0" w:color="auto"/>
+              <w:right w:val="single" w:sz="4" w:space="0" w:color="auto"/>
+            </w:tcBorders>
+          </w:tcPr>
+          <w:p/>
+        </w:tc>
+      </w:tr>
+      <w:tr>
+        <w:tc>
+          <w:tcPr>
+            <w:tcW w:w="1729" w:type="dxa"/>
+            <w:tcBorders>
+              <w:top w:val="single" w:sz="4" w:space="0" w:color="auto"/>
+              <w:left w:val="single" w:sz="4" w:space="0" w:color="auto"/>
+              <w:bottom w:val="single" w:sz="4" w:space="0" w:color="auto"/>
+              <w:right w:val="single" w:sz="4" w:space="0" w:color="auto"/>
+            </w:tcBorders>
+            <w:shd w:val="clear" w:color="auto" w:fill="000000" w:themeFill="text1"/>
+          </w:tcPr>
+          <w:p>
+            <w:pPr>
+              <w:jc w:val="center"/>
               <w:rPr>
                 <w:b/>
                 <w:bCs/>
                 <w:color w:val="FFFFFF" w:themeColor="background1"/>
               </w:rPr>
             </w:pPr>
-            <w:r>
-              <w:rPr>
-                <w:b/>
-                <w:bCs/>
-                <w:color w:val="000000" w:themeColor="text1"/>
-              </w:rPr>
-              <w:t>C</w:t>
-            </w:r>
-            <w:r>
-              <w:rPr>
-                <w:b/>
-                <w:bCs/>
-                <w:color w:val="000000" w:themeColor="text1"/>
-              </w:rPr>
-              <w:t>ompleted</w:t>
-            </w:r>
-          </w:p>
-        </w:tc>
-      </w:tr>
-      <w:tr>
-        <w:tc>
-          <w:tcPr>
-            <w:tcW w:w="1729" w:type="dxa"/>
-            <w:vMerge/>
-          </w:tcPr>
-          <w:p>
-            <w:pPr>
-              <w:rPr>
-                <w:b/>
-                <w:bCs/>
-              </w:rPr>
-            </w:pPr>
-          </w:p>
-        </w:tc>
-        <w:tc>
-          <w:tcPr>
-            <w:tcW w:w="4836" w:type="dxa"/>
-          </w:tcPr>
-          <w:p>
-            <w:r>
-              <w:t>Partly Complete Basic Storage System Build</w:t>
-            </w:r>
-          </w:p>
-        </w:tc>
-        <w:tc>
-          <w:tcPr>
-            <w:tcW w:w="1170" w:type="dxa"/>
-          </w:tcPr>
-          <w:p>
-            <w:r>
-              <w:t>10/31</w:t>
-            </w:r>
-          </w:p>
-        </w:tc>
-        <w:tc>
-          <w:tcPr>
-            <w:tcW w:w="1854" w:type="dxa"/>
-          </w:tcPr>
-          <w:p/>
-        </w:tc>
-      </w:tr>
-      <w:tr>
-        <w:tc>
-          <w:tcPr>
-            <w:tcW w:w="6565" w:type="dxa"/>
-            <w:gridSpan w:val="2"/>
-          </w:tcPr>
-          <w:p>
-            <w:r>
-              <w:rPr>
-                <w:b/>
-                <w:bCs/>
-              </w:rPr>
-              <w:t>Quality Testing</w:t>
-            </w:r>
-          </w:p>
-        </w:tc>
-        <w:tc>
-          <w:tcPr>
-            <w:tcW w:w="1170" w:type="dxa"/>
-          </w:tcPr>
-          <w:p>
-            <w:r>
-              <w:t>11/7</w:t>
-            </w:r>
-          </w:p>
-        </w:tc>
-        <w:tc>
-          <w:tcPr>
-            <w:tcW w:w="1854" w:type="dxa"/>
-          </w:tcPr>
-          <w:p/>
-        </w:tc>
-      </w:tr>
-      <w:tr>
-        <w:tc>
-          <w:tcPr>
-            <w:tcW w:w="6565" w:type="dxa"/>
-            <w:gridSpan w:val="2"/>
-          </w:tcPr>
-          <w:p>
-            <w:r>
-              <w:rPr>
-                <w:b/>
-                <w:bCs/>
-              </w:rPr>
-              <w:t>Midpoint Presentation Draft</w:t>
-            </w:r>
-          </w:p>
-        </w:tc>
-        <w:tc>
-          <w:tcPr>
-            <w:tcW w:w="1170" w:type="dxa"/>
-          </w:tcPr>
-          <w:p>
-            <w:r>
-              <w:t>11/14</w:t>
-            </w:r>
-          </w:p>
-        </w:tc>
-        <w:tc>
-          <w:tcPr>
-            <w:tcW w:w="1854" w:type="dxa"/>
-          </w:tcPr>
-          <w:p/>
-        </w:tc>
-      </w:tr>
-      <w:tr>
-        <w:tc>
-          <w:tcPr>
-            <w:tcW w:w="6565" w:type="dxa"/>
-            <w:gridSpan w:val="2"/>
-          </w:tcPr>
-          <w:p>
-            <w:r>
-              <w:rPr>
-                <w:b/>
-                <w:bCs/>
-              </w:rPr>
-              <w:t xml:space="preserve">Midpoint Demo &amp; Report </w:t>
-            </w:r>
-          </w:p>
-        </w:tc>
-        <w:tc>
-          <w:tcPr>
-            <w:tcW w:w="1170" w:type="dxa"/>
-          </w:tcPr>
-          <w:p>
-            <w:r>
-              <w:t>11/21</w:t>
-            </w:r>
-          </w:p>
-        </w:tc>
-        <w:tc>
-          <w:tcPr>
-            <w:tcW w:w="1854" w:type="dxa"/>
-          </w:tcPr>
-          <w:p/>
-        </w:tc>
-      </w:tr>
-      <w:tr>
-        <w:tc>
-          <w:tcPr>
-            <w:tcW w:w="1729" w:type="dxa"/>
+          </w:p>
+        </w:tc>
+        <w:tc>
+          <w:tcPr>
+            <w:tcW w:w="7860" w:type="dxa"/>
+            <w:gridSpan w:val="3"/>
+            <w:tcBorders>
+              <w:top w:val="single" w:sz="4" w:space="0" w:color="auto"/>
+              <w:left w:val="single" w:sz="4" w:space="0" w:color="auto"/>
+              <w:bottom w:val="single" w:sz="4" w:space="0" w:color="auto"/>
+              <w:right w:val="single" w:sz="4" w:space="0" w:color="auto"/>
+            </w:tcBorders>
             <w:shd w:val="clear" w:color="auto" w:fill="000000" w:themeFill="text1"/>
+            <w:hideMark/>
           </w:tcPr>
           <w:p>
             <w:pPr>
@@ -1616,39 +1931,434 @@
                 <w:color w:val="FFFFFF" w:themeColor="background1"/>
               </w:rPr>
             </w:pPr>
-          </w:p>
-        </w:tc>
-        <w:tc>
-          <w:tcPr>
-            <w:tcW w:w="7860" w:type="dxa"/>
-            <w:gridSpan w:val="3"/>
-            <w:shd w:val="clear" w:color="auto" w:fill="000000" w:themeFill="text1"/>
-          </w:tcPr>
-          <w:p>
-            <w:pPr>
-              <w:jc w:val="center"/>
+            <w:r>
               <w:rPr>
                 <w:b/>
                 <w:bCs/>
                 <w:color w:val="FFFFFF" w:themeColor="background1"/>
               </w:rPr>
-            </w:pPr>
+              <w:t>WINTER BREAK</w:t>
+            </w:r>
+          </w:p>
+        </w:tc>
+      </w:tr>
+      <w:tr>
+        <w:tc>
+          <w:tcPr>
+            <w:tcW w:w="6565" w:type="dxa"/>
+            <w:gridSpan w:val="2"/>
+            <w:tcBorders>
+              <w:top w:val="single" w:sz="4" w:space="0" w:color="auto"/>
+              <w:left w:val="single" w:sz="4" w:space="0" w:color="auto"/>
+              <w:bottom w:val="single" w:sz="4" w:space="0" w:color="auto"/>
+              <w:right w:val="single" w:sz="4" w:space="0" w:color="auto"/>
+            </w:tcBorders>
+            <w:hideMark/>
+          </w:tcPr>
+          <w:p>
             <w:r>
               <w:rPr>
                 <w:b/>
                 <w:bCs/>
-                <w:color w:val="FFFFFF" w:themeColor="background1"/>
-              </w:rPr>
-              <w:t>WINTER BREAK</w:t>
-            </w:r>
-          </w:p>
+              </w:rPr>
+              <w:t>Project Review</w:t>
+            </w:r>
+            <w:r>
+              <w:t xml:space="preserve"> (Current status and Re-evaluation of Next Steps as Needed)</w:t>
+            </w:r>
+          </w:p>
+        </w:tc>
+        <w:tc>
+          <w:tcPr>
+            <w:tcW w:w="1170" w:type="dxa"/>
+            <w:tcBorders>
+              <w:top w:val="single" w:sz="4" w:space="0" w:color="auto"/>
+              <w:left w:val="single" w:sz="4" w:space="0" w:color="auto"/>
+              <w:bottom w:val="single" w:sz="4" w:space="0" w:color="auto"/>
+              <w:right w:val="single" w:sz="4" w:space="0" w:color="auto"/>
+            </w:tcBorders>
+            <w:hideMark/>
+          </w:tcPr>
+          <w:p>
+            <w:r>
+              <w:t>01/16</w:t>
+            </w:r>
+          </w:p>
+        </w:tc>
+        <w:tc>
+          <w:tcPr>
+            <w:tcW w:w="1854" w:type="dxa"/>
+            <w:tcBorders>
+              <w:top w:val="single" w:sz="4" w:space="0" w:color="auto"/>
+              <w:left w:val="single" w:sz="4" w:space="0" w:color="auto"/>
+              <w:bottom w:val="single" w:sz="4" w:space="0" w:color="auto"/>
+              <w:right w:val="single" w:sz="4" w:space="0" w:color="auto"/>
+            </w:tcBorders>
+          </w:tcPr>
+          <w:p/>
         </w:tc>
       </w:tr>
       <w:tr>
         <w:tc>
           <w:tcPr>
+            <w:tcW w:w="1729" w:type="dxa"/>
+            <w:vMerge w:val="restart"/>
+            <w:tcBorders>
+              <w:top w:val="single" w:sz="4" w:space="0" w:color="auto"/>
+              <w:left w:val="single" w:sz="4" w:space="0" w:color="auto"/>
+              <w:bottom w:val="single" w:sz="4" w:space="0" w:color="auto"/>
+              <w:right w:val="single" w:sz="4" w:space="0" w:color="auto"/>
+            </w:tcBorders>
+            <w:hideMark/>
+          </w:tcPr>
+          <w:p>
+            <w:r>
+              <w:rPr>
+                <w:b/>
+                <w:bCs/>
+              </w:rPr>
+              <w:t>Implementation</w:t>
+            </w:r>
+            <w:r>
+              <w:t xml:space="preserve"> </w:t>
+            </w:r>
+          </w:p>
+        </w:tc>
+        <w:tc>
+          <w:tcPr>
+            <w:tcW w:w="4836" w:type="dxa"/>
+            <w:tcBorders>
+              <w:top w:val="single" w:sz="4" w:space="0" w:color="auto"/>
+              <w:left w:val="single" w:sz="4" w:space="0" w:color="auto"/>
+              <w:bottom w:val="single" w:sz="4" w:space="0" w:color="auto"/>
+              <w:right w:val="single" w:sz="4" w:space="0" w:color="auto"/>
+            </w:tcBorders>
+            <w:hideMark/>
+          </w:tcPr>
+          <w:p>
+            <w:r>
+              <w:t>Complete Storage System Build</w:t>
+            </w:r>
+          </w:p>
+        </w:tc>
+        <w:tc>
+          <w:tcPr>
+            <w:tcW w:w="1170" w:type="dxa"/>
+            <w:tcBorders>
+              <w:top w:val="single" w:sz="4" w:space="0" w:color="auto"/>
+              <w:left w:val="single" w:sz="4" w:space="0" w:color="auto"/>
+              <w:bottom w:val="single" w:sz="4" w:space="0" w:color="auto"/>
+              <w:right w:val="single" w:sz="4" w:space="0" w:color="auto"/>
+            </w:tcBorders>
+            <w:hideMark/>
+          </w:tcPr>
+          <w:p>
+            <w:r>
+              <w:t>01/30</w:t>
+            </w:r>
+          </w:p>
+        </w:tc>
+        <w:tc>
+          <w:tcPr>
+            <w:tcW w:w="1854" w:type="dxa"/>
+            <w:tcBorders>
+              <w:top w:val="single" w:sz="4" w:space="0" w:color="auto"/>
+              <w:left w:val="single" w:sz="4" w:space="0" w:color="auto"/>
+              <w:bottom w:val="single" w:sz="4" w:space="0" w:color="auto"/>
+              <w:right w:val="single" w:sz="4" w:space="0" w:color="auto"/>
+            </w:tcBorders>
+          </w:tcPr>
+          <w:p/>
+        </w:tc>
+      </w:tr>
+      <w:tr>
+        <w:tc>
+          <w:tcPr>
+            <w:tcW w:w="0" w:type="auto"/>
+            <w:vMerge/>
+            <w:tcBorders>
+              <w:top w:val="single" w:sz="4" w:space="0" w:color="auto"/>
+              <w:left w:val="single" w:sz="4" w:space="0" w:color="auto"/>
+              <w:bottom w:val="single" w:sz="4" w:space="0" w:color="auto"/>
+              <w:right w:val="single" w:sz="4" w:space="0" w:color="auto"/>
+            </w:tcBorders>
+            <w:vAlign w:val="center"/>
+            <w:hideMark/>
+          </w:tcPr>
+          <w:p>
+            <w:pPr>
+              <w:rPr>
+                <w:sz w:val="22"/>
+              </w:rPr>
+            </w:pPr>
+          </w:p>
+        </w:tc>
+        <w:tc>
+          <w:tcPr>
+            <w:tcW w:w="4836" w:type="dxa"/>
+            <w:tcBorders>
+              <w:top w:val="single" w:sz="4" w:space="0" w:color="auto"/>
+              <w:left w:val="single" w:sz="4" w:space="0" w:color="auto"/>
+              <w:bottom w:val="single" w:sz="4" w:space="0" w:color="auto"/>
+              <w:right w:val="single" w:sz="4" w:space="0" w:color="auto"/>
+            </w:tcBorders>
+            <w:hideMark/>
+          </w:tcPr>
+          <w:p>
+            <w:r>
+              <w:t>Complete Recommender System Build</w:t>
+            </w:r>
+          </w:p>
+        </w:tc>
+        <w:tc>
+          <w:tcPr>
+            <w:tcW w:w="1170" w:type="dxa"/>
+            <w:tcBorders>
+              <w:top w:val="single" w:sz="4" w:space="0" w:color="auto"/>
+              <w:left w:val="single" w:sz="4" w:space="0" w:color="auto"/>
+              <w:bottom w:val="single" w:sz="4" w:space="0" w:color="auto"/>
+              <w:right w:val="single" w:sz="4" w:space="0" w:color="auto"/>
+            </w:tcBorders>
+            <w:hideMark/>
+          </w:tcPr>
+          <w:p>
+            <w:r>
+              <w:t>02/20</w:t>
+            </w:r>
+          </w:p>
+        </w:tc>
+        <w:tc>
+          <w:tcPr>
+            <w:tcW w:w="1854" w:type="dxa"/>
+            <w:tcBorders>
+              <w:top w:val="single" w:sz="4" w:space="0" w:color="auto"/>
+              <w:left w:val="single" w:sz="4" w:space="0" w:color="auto"/>
+              <w:bottom w:val="single" w:sz="4" w:space="0" w:color="auto"/>
+              <w:right w:val="single" w:sz="4" w:space="0" w:color="auto"/>
+            </w:tcBorders>
+          </w:tcPr>
+          <w:p/>
+        </w:tc>
+      </w:tr>
+      <w:tr>
+        <w:tc>
+          <w:tcPr>
+            <w:tcW w:w="0" w:type="auto"/>
+            <w:vMerge/>
+            <w:tcBorders>
+              <w:top w:val="single" w:sz="4" w:space="0" w:color="auto"/>
+              <w:left w:val="single" w:sz="4" w:space="0" w:color="auto"/>
+              <w:bottom w:val="single" w:sz="4" w:space="0" w:color="auto"/>
+              <w:right w:val="single" w:sz="4" w:space="0" w:color="auto"/>
+            </w:tcBorders>
+            <w:vAlign w:val="center"/>
+            <w:hideMark/>
+          </w:tcPr>
+          <w:p>
+            <w:pPr>
+              <w:rPr>
+                <w:sz w:val="22"/>
+              </w:rPr>
+            </w:pPr>
+          </w:p>
+        </w:tc>
+        <w:tc>
+          <w:tcPr>
+            <w:tcW w:w="4836" w:type="dxa"/>
+            <w:tcBorders>
+              <w:top w:val="single" w:sz="4" w:space="0" w:color="auto"/>
+              <w:left w:val="single" w:sz="4" w:space="0" w:color="auto"/>
+              <w:bottom w:val="single" w:sz="4" w:space="0" w:color="auto"/>
+              <w:right w:val="single" w:sz="4" w:space="0" w:color="auto"/>
+            </w:tcBorders>
+            <w:hideMark/>
+          </w:tcPr>
+          <w:p>
+            <w:r>
+              <w:t>Complete Frontend/Website (Stretch Goals)</w:t>
+            </w:r>
+          </w:p>
+        </w:tc>
+        <w:tc>
+          <w:tcPr>
+            <w:tcW w:w="1170" w:type="dxa"/>
+            <w:tcBorders>
+              <w:top w:val="single" w:sz="4" w:space="0" w:color="auto"/>
+              <w:left w:val="single" w:sz="4" w:space="0" w:color="auto"/>
+              <w:bottom w:val="single" w:sz="4" w:space="0" w:color="auto"/>
+              <w:right w:val="single" w:sz="4" w:space="0" w:color="auto"/>
+            </w:tcBorders>
+            <w:hideMark/>
+          </w:tcPr>
+          <w:p>
+            <w:r>
+              <w:t>03/13</w:t>
+            </w:r>
+          </w:p>
+        </w:tc>
+        <w:tc>
+          <w:tcPr>
+            <w:tcW w:w="1854" w:type="dxa"/>
+            <w:tcBorders>
+              <w:top w:val="single" w:sz="4" w:space="0" w:color="auto"/>
+              <w:left w:val="single" w:sz="4" w:space="0" w:color="auto"/>
+              <w:bottom w:val="single" w:sz="4" w:space="0" w:color="auto"/>
+              <w:right w:val="single" w:sz="4" w:space="0" w:color="auto"/>
+            </w:tcBorders>
+          </w:tcPr>
+          <w:p/>
+        </w:tc>
+      </w:tr>
+      <w:tr>
+        <w:tc>
+          <w:tcPr>
+            <w:tcW w:w="0" w:type="auto"/>
+            <w:vMerge/>
+            <w:tcBorders>
+              <w:top w:val="single" w:sz="4" w:space="0" w:color="auto"/>
+              <w:left w:val="single" w:sz="4" w:space="0" w:color="auto"/>
+              <w:bottom w:val="single" w:sz="4" w:space="0" w:color="auto"/>
+              <w:right w:val="single" w:sz="4" w:space="0" w:color="auto"/>
+            </w:tcBorders>
+            <w:vAlign w:val="center"/>
+            <w:hideMark/>
+          </w:tcPr>
+          <w:p>
+            <w:pPr>
+              <w:rPr>
+                <w:sz w:val="22"/>
+              </w:rPr>
+            </w:pPr>
+          </w:p>
+        </w:tc>
+        <w:tc>
+          <w:tcPr>
+            <w:tcW w:w="4836" w:type="dxa"/>
+            <w:tcBorders>
+              <w:top w:val="single" w:sz="4" w:space="0" w:color="auto"/>
+              <w:left w:val="single" w:sz="4" w:space="0" w:color="auto"/>
+              <w:bottom w:val="single" w:sz="4" w:space="0" w:color="auto"/>
+              <w:right w:val="single" w:sz="4" w:space="0" w:color="auto"/>
+            </w:tcBorders>
+            <w:hideMark/>
+          </w:tcPr>
+          <w:p>
+            <w:r>
+              <w:t>Complete Hand Tracking Build (Stretch Goals)</w:t>
+            </w:r>
+          </w:p>
+        </w:tc>
+        <w:tc>
+          <w:tcPr>
+            <w:tcW w:w="1170" w:type="dxa"/>
+            <w:tcBorders>
+              <w:top w:val="single" w:sz="4" w:space="0" w:color="auto"/>
+              <w:left w:val="single" w:sz="4" w:space="0" w:color="auto"/>
+              <w:bottom w:val="single" w:sz="4" w:space="0" w:color="auto"/>
+              <w:right w:val="single" w:sz="4" w:space="0" w:color="auto"/>
+            </w:tcBorders>
+            <w:hideMark/>
+          </w:tcPr>
+          <w:p>
+            <w:r>
+              <w:t>03/13</w:t>
+            </w:r>
+          </w:p>
+        </w:tc>
+        <w:tc>
+          <w:tcPr>
+            <w:tcW w:w="1854" w:type="dxa"/>
+            <w:tcBorders>
+              <w:top w:val="single" w:sz="4" w:space="0" w:color="auto"/>
+              <w:left w:val="single" w:sz="4" w:space="0" w:color="auto"/>
+              <w:bottom w:val="single" w:sz="4" w:space="0" w:color="auto"/>
+              <w:right w:val="single" w:sz="4" w:space="0" w:color="auto"/>
+            </w:tcBorders>
+          </w:tcPr>
+          <w:p/>
+        </w:tc>
+      </w:tr>
+      <w:tr>
+        <w:tc>
+          <w:tcPr>
+            <w:tcW w:w="0" w:type="auto"/>
+            <w:vMerge/>
+            <w:tcBorders>
+              <w:top w:val="single" w:sz="4" w:space="0" w:color="auto"/>
+              <w:left w:val="single" w:sz="4" w:space="0" w:color="auto"/>
+              <w:bottom w:val="single" w:sz="4" w:space="0" w:color="auto"/>
+              <w:right w:val="single" w:sz="4" w:space="0" w:color="auto"/>
+            </w:tcBorders>
+            <w:vAlign w:val="center"/>
+            <w:hideMark/>
+          </w:tcPr>
+          <w:p>
+            <w:pPr>
+              <w:rPr>
+                <w:sz w:val="22"/>
+              </w:rPr>
+            </w:pPr>
+          </w:p>
+        </w:tc>
+        <w:tc>
+          <w:tcPr>
+            <w:tcW w:w="4836" w:type="dxa"/>
+            <w:tcBorders>
+              <w:top w:val="single" w:sz="4" w:space="0" w:color="auto"/>
+              <w:left w:val="single" w:sz="4" w:space="0" w:color="auto"/>
+              <w:bottom w:val="single" w:sz="4" w:space="0" w:color="auto"/>
+              <w:right w:val="single" w:sz="4" w:space="0" w:color="auto"/>
+            </w:tcBorders>
+            <w:hideMark/>
+          </w:tcPr>
+          <w:p>
+            <w:r>
+              <w:t>Complete AI Virtual Mouse Build (Stretch Goals)</w:t>
+            </w:r>
+          </w:p>
+        </w:tc>
+        <w:tc>
+          <w:tcPr>
+            <w:tcW w:w="1170" w:type="dxa"/>
+            <w:tcBorders>
+              <w:top w:val="single" w:sz="4" w:space="0" w:color="auto"/>
+              <w:left w:val="single" w:sz="4" w:space="0" w:color="auto"/>
+              <w:bottom w:val="single" w:sz="4" w:space="0" w:color="auto"/>
+              <w:right w:val="single" w:sz="4" w:space="0" w:color="auto"/>
+            </w:tcBorders>
+            <w:hideMark/>
+          </w:tcPr>
+          <w:p>
+            <w:r>
+              <w:t>03/27</w:t>
+            </w:r>
+          </w:p>
+        </w:tc>
+        <w:tc>
+          <w:tcPr>
+            <w:tcW w:w="1854" w:type="dxa"/>
+            <w:tcBorders>
+              <w:top w:val="single" w:sz="4" w:space="0" w:color="auto"/>
+              <w:left w:val="single" w:sz="4" w:space="0" w:color="auto"/>
+              <w:bottom w:val="single" w:sz="4" w:space="0" w:color="auto"/>
+              <w:right w:val="single" w:sz="4" w:space="0" w:color="auto"/>
+            </w:tcBorders>
+          </w:tcPr>
+          <w:p/>
+        </w:tc>
+      </w:tr>
+      <w:tr>
+        <w:tc>
+          <w:tcPr>
             <w:tcW w:w="6565" w:type="dxa"/>
             <w:gridSpan w:val="2"/>
+            <w:tcBorders>
+              <w:top w:val="single" w:sz="4" w:space="0" w:color="auto"/>
+              <w:left w:val="single" w:sz="4" w:space="0" w:color="auto"/>
+              <w:bottom w:val="single" w:sz="4" w:space="0" w:color="auto"/>
+              <w:right w:val="single" w:sz="4" w:space="0" w:color="auto"/>
+            </w:tcBorders>
+            <w:hideMark/>
           </w:tcPr>
           <w:p>
             <w:r>
@@ -1656,26 +2366,36 @@
                 <w:b/>
                 <w:bCs/>
               </w:rPr>
-              <w:t>Project Review</w:t>
-            </w:r>
-            <w:r>
-              <w:t xml:space="preserve"> (Current status and Re-evaluation of Next Steps as Needed)</w:t>
+              <w:t>Quality Testing</w:t>
             </w:r>
           </w:p>
         </w:tc>
         <w:tc>
           <w:tcPr>
             <w:tcW w:w="1170" w:type="dxa"/>
-          </w:tcPr>
-          <w:p>
-            <w:r>
-              <w:t>01/16</w:t>
+            <w:tcBorders>
+              <w:top w:val="single" w:sz="4" w:space="0" w:color="auto"/>
+              <w:left w:val="single" w:sz="4" w:space="0" w:color="auto"/>
+              <w:bottom w:val="single" w:sz="4" w:space="0" w:color="auto"/>
+              <w:right w:val="single" w:sz="4" w:space="0" w:color="auto"/>
+            </w:tcBorders>
+            <w:hideMark/>
+          </w:tcPr>
+          <w:p>
+            <w:r>
+              <w:t>04/3</w:t>
             </w:r>
           </w:p>
         </w:tc>
         <w:tc>
           <w:tcPr>
             <w:tcW w:w="1854" w:type="dxa"/>
+            <w:tcBorders>
+              <w:top w:val="single" w:sz="4" w:space="0" w:color="auto"/>
+              <w:left w:val="single" w:sz="4" w:space="0" w:color="auto"/>
+              <w:bottom w:val="single" w:sz="4" w:space="0" w:color="auto"/>
+              <w:right w:val="single" w:sz="4" w:space="0" w:color="auto"/>
+            </w:tcBorders>
           </w:tcPr>
           <w:p/>
         </w:tc>
@@ -1683,8 +2403,15 @@
       <w:tr>
         <w:tc>
           <w:tcPr>
-            <w:tcW w:w="1729" w:type="dxa"/>
-            <w:vMerge w:val="restart"/>
+            <w:tcW w:w="6565" w:type="dxa"/>
+            <w:gridSpan w:val="2"/>
+            <w:tcBorders>
+              <w:top w:val="single" w:sz="4" w:space="0" w:color="auto"/>
+              <w:left w:val="single" w:sz="4" w:space="0" w:color="auto"/>
+              <w:bottom w:val="single" w:sz="4" w:space="0" w:color="auto"/>
+              <w:right w:val="single" w:sz="4" w:space="0" w:color="auto"/>
+            </w:tcBorders>
+            <w:hideMark/>
           </w:tcPr>
           <w:p>
             <w:r>
@@ -1692,36 +2419,36 @@
                 <w:b/>
                 <w:bCs/>
               </w:rPr>
-              <w:t>Implementation</w:t>
-            </w:r>
-            <w:r>
-              <w:t xml:space="preserve"> </w:t>
-            </w:r>
-          </w:p>
-        </w:tc>
-        <w:tc>
-          <w:tcPr>
-            <w:tcW w:w="4836" w:type="dxa"/>
-          </w:tcPr>
-          <w:p>
-            <w:r>
-              <w:t>Complete Storage System Build</w:t>
+              <w:t>Final Presentation Draft</w:t>
             </w:r>
           </w:p>
         </w:tc>
         <w:tc>
           <w:tcPr>
             <w:tcW w:w="1170" w:type="dxa"/>
-          </w:tcPr>
-          <w:p>
-            <w:r>
-              <w:t>01/30</w:t>
+            <w:tcBorders>
+              <w:top w:val="single" w:sz="4" w:space="0" w:color="auto"/>
+              <w:left w:val="single" w:sz="4" w:space="0" w:color="auto"/>
+              <w:bottom w:val="single" w:sz="4" w:space="0" w:color="auto"/>
+              <w:right w:val="single" w:sz="4" w:space="0" w:color="auto"/>
+            </w:tcBorders>
+            <w:hideMark/>
+          </w:tcPr>
+          <w:p>
+            <w:r>
+              <w:t>04/10</w:t>
             </w:r>
           </w:p>
         </w:tc>
         <w:tc>
           <w:tcPr>
             <w:tcW w:w="1854" w:type="dxa"/>
+            <w:tcBorders>
+              <w:top w:val="single" w:sz="4" w:space="0" w:color="auto"/>
+              <w:left w:val="single" w:sz="4" w:space="0" w:color="auto"/>
+              <w:bottom w:val="single" w:sz="4" w:space="0" w:color="auto"/>
+              <w:right w:val="single" w:sz="4" w:space="0" w:color="auto"/>
+            </w:tcBorders>
           </w:tcPr>
           <w:p/>
         </w:tc>
@@ -1729,268 +2456,58 @@
       <w:tr>
         <w:tc>
           <w:tcPr>
-            <w:tcW w:w="1729" w:type="dxa"/>
-            <w:vMerge/>
-          </w:tcPr>
-          <w:p>
-            <w:pPr>
-              <w:rPr>
-                <w:b/>
-                <w:bCs/>
-              </w:rPr>
-            </w:pPr>
-          </w:p>
-        </w:tc>
-        <w:tc>
-          <w:tcPr>
-            <w:tcW w:w="4836" w:type="dxa"/>
-          </w:tcPr>
-          <w:p>
-            <w:r>
-              <w:t>Complete Recommender System Build</w:t>
-            </w:r>
-          </w:p>
-        </w:tc>
-        <w:tc>
-          <w:tcPr>
-            <w:tcW w:w="1170" w:type="dxa"/>
-          </w:tcPr>
-          <w:p>
-            <w:r>
-              <w:t>02/20</w:t>
-            </w:r>
-          </w:p>
-        </w:tc>
-        <w:tc>
-          <w:tcPr>
-            <w:tcW w:w="1854" w:type="dxa"/>
-          </w:tcPr>
-          <w:p/>
-        </w:tc>
-      </w:tr>
-      <w:tr>
-        <w:tc>
-          <w:tcPr>
-            <w:tcW w:w="1729" w:type="dxa"/>
-            <w:vMerge/>
-          </w:tcPr>
-          <w:p>
-            <w:pPr>
-              <w:rPr>
-                <w:b/>
-                <w:bCs/>
-              </w:rPr>
-            </w:pPr>
-          </w:p>
-        </w:tc>
-        <w:tc>
-          <w:tcPr>
-            <w:tcW w:w="4836" w:type="dxa"/>
-          </w:tcPr>
-          <w:p>
-            <w:r>
-              <w:t>Complete Frontend/Website (Stretch Goals)</w:t>
-            </w:r>
-          </w:p>
-        </w:tc>
-        <w:tc>
-          <w:tcPr>
-            <w:tcW w:w="1170" w:type="dxa"/>
-          </w:tcPr>
-          <w:p>
-            <w:r>
-              <w:t>03/13</w:t>
-            </w:r>
-          </w:p>
-        </w:tc>
-        <w:tc>
-          <w:tcPr>
-            <w:tcW w:w="1854" w:type="dxa"/>
-          </w:tcPr>
-          <w:p/>
-        </w:tc>
-      </w:tr>
-      <w:tr>
-        <w:tc>
-          <w:tcPr>
-            <w:tcW w:w="1729" w:type="dxa"/>
-            <w:vMerge/>
-          </w:tcPr>
-          <w:p>
-            <w:pPr>
-              <w:rPr>
-                <w:b/>
-                <w:bCs/>
-              </w:rPr>
-            </w:pPr>
-          </w:p>
-        </w:tc>
-        <w:tc>
-          <w:tcPr>
-            <w:tcW w:w="4836" w:type="dxa"/>
-          </w:tcPr>
-          <w:p>
-            <w:r>
-              <w:t>Complete Hand Tracking Build (Stretch Goals)</w:t>
-            </w:r>
-          </w:p>
-        </w:tc>
-        <w:tc>
-          <w:tcPr>
-            <w:tcW w:w="1170" w:type="dxa"/>
-          </w:tcPr>
-          <w:p>
-            <w:r>
-              <w:t>03/13</w:t>
-            </w:r>
-          </w:p>
-        </w:tc>
-        <w:tc>
-          <w:tcPr>
-            <w:tcW w:w="1854" w:type="dxa"/>
-          </w:tcPr>
-          <w:p/>
-        </w:tc>
-      </w:tr>
-      <w:tr>
-        <w:tc>
-          <w:tcPr>
-            <w:tcW w:w="1729" w:type="dxa"/>
-            <w:vMerge/>
-          </w:tcPr>
-          <w:p>
-            <w:pPr>
-              <w:rPr>
-                <w:b/>
-                <w:bCs/>
-              </w:rPr>
-            </w:pPr>
-          </w:p>
-        </w:tc>
-        <w:tc>
-          <w:tcPr>
-            <w:tcW w:w="4836" w:type="dxa"/>
-          </w:tcPr>
-          <w:p>
-            <w:r>
-              <w:t>Complete AI Virtual Mouse Build (Stretch Goals)</w:t>
-            </w:r>
-          </w:p>
-        </w:tc>
-        <w:tc>
-          <w:tcPr>
-            <w:tcW w:w="1170" w:type="dxa"/>
-          </w:tcPr>
-          <w:p>
-            <w:r>
-              <w:t>03/27</w:t>
-            </w:r>
-          </w:p>
-        </w:tc>
-        <w:tc>
-          <w:tcPr>
-            <w:tcW w:w="1854" w:type="dxa"/>
-          </w:tcPr>
-          <w:p/>
-        </w:tc>
-      </w:tr>
-      <w:tr>
-        <w:tc>
-          <w:tcPr>
             <w:tcW w:w="6565" w:type="dxa"/>
             <w:gridSpan w:val="2"/>
-          </w:tcPr>
-          <w:p>
-            <w:r>
-              <w:rPr>
-                <w:b/>
-                <w:bCs/>
-              </w:rPr>
-              <w:t>Quality Testing</w:t>
+            <w:tcBorders>
+              <w:top w:val="single" w:sz="4" w:space="0" w:color="auto"/>
+              <w:left w:val="single" w:sz="4" w:space="0" w:color="auto"/>
+              <w:bottom w:val="single" w:sz="4" w:space="0" w:color="auto"/>
+              <w:right w:val="single" w:sz="4" w:space="0" w:color="auto"/>
+            </w:tcBorders>
+            <w:hideMark/>
+          </w:tcPr>
+          <w:p>
+            <w:r>
+              <w:t>Final Demo &amp; Report</w:t>
             </w:r>
           </w:p>
         </w:tc>
         <w:tc>
           <w:tcPr>
             <w:tcW w:w="1170" w:type="dxa"/>
-          </w:tcPr>
-          <w:p>
-            <w:r>
-              <w:t>04/3</w:t>
+            <w:tcBorders>
+              <w:top w:val="single" w:sz="4" w:space="0" w:color="auto"/>
+              <w:left w:val="single" w:sz="4" w:space="0" w:color="auto"/>
+              <w:bottom w:val="single" w:sz="4" w:space="0" w:color="auto"/>
+              <w:right w:val="single" w:sz="4" w:space="0" w:color="auto"/>
+            </w:tcBorders>
+            <w:hideMark/>
+          </w:tcPr>
+          <w:p>
+            <w:r>
+              <w:t>04/17</w:t>
             </w:r>
           </w:p>
         </w:tc>
         <w:tc>
           <w:tcPr>
             <w:tcW w:w="1854" w:type="dxa"/>
-          </w:tcPr>
-          <w:p/>
-        </w:tc>
-      </w:tr>
-      <w:tr>
-        <w:tc>
-          <w:tcPr>
-            <w:tcW w:w="6565" w:type="dxa"/>
-            <w:gridSpan w:val="2"/>
-          </w:tcPr>
-          <w:p>
-            <w:r>
-              <w:rPr>
-                <w:b/>
-                <w:bCs/>
-              </w:rPr>
-              <w:t>Final Presentation Draft</w:t>
-            </w:r>
-          </w:p>
-        </w:tc>
-        <w:tc>
-          <w:tcPr>
-            <w:tcW w:w="1170" w:type="dxa"/>
-          </w:tcPr>
-          <w:p>
-            <w:r>
-              <w:t>04/10</w:t>
-            </w:r>
-          </w:p>
-        </w:tc>
-        <w:tc>
-          <w:tcPr>
-            <w:tcW w:w="1854" w:type="dxa"/>
-          </w:tcPr>
-          <w:p/>
-        </w:tc>
-      </w:tr>
-      <w:tr>
-        <w:tc>
-          <w:tcPr>
-            <w:tcW w:w="6565" w:type="dxa"/>
-            <w:gridSpan w:val="2"/>
-          </w:tcPr>
-          <w:p>
-            <w:r>
-              <w:t>Final Demo &amp; Report</w:t>
-            </w:r>
-          </w:p>
-        </w:tc>
-        <w:tc>
-          <w:tcPr>
-            <w:tcW w:w="1170" w:type="dxa"/>
-          </w:tcPr>
-          <w:p>
-            <w:r>
-              <w:t>04/17</w:t>
-            </w:r>
-          </w:p>
-        </w:tc>
-        <w:tc>
-          <w:tcPr>
-            <w:tcW w:w="1854" w:type="dxa"/>
+            <w:tcBorders>
+              <w:top w:val="single" w:sz="4" w:space="0" w:color="auto"/>
+              <w:left w:val="single" w:sz="4" w:space="0" w:color="auto"/>
+              <w:bottom w:val="single" w:sz="4" w:space="0" w:color="auto"/>
+              <w:right w:val="single" w:sz="4" w:space="0" w:color="auto"/>
+            </w:tcBorders>
           </w:tcPr>
           <w:p/>
         </w:tc>
       </w:tr>
     </w:tbl>
-    <w:p/>
+    <w:p>
+      <w:r>
+        <w:t xml:space="preserve"> </w:t>
+      </w:r>
+    </w:p>
     <w:p>
       <w:pPr>
         <w:pStyle w:val="Heading1"/>

</xml_diff>

<commit_message>
Added progressReport10 & updated proposal timeline
</commit_message>
<xml_diff>
--- a/ProgressReports/project_proposal.docx
+++ b/ProgressReports/project_proposal.docx
@@ -1082,19 +1082,11 @@
           <w:tcPr>
             <w:tcW w:w="6565" w:type="dxa"/>
             <w:gridSpan w:val="2"/>
-            <w:tcBorders>
-              <w:top w:val="single" w:sz="4" w:space="0" w:color="auto"/>
-              <w:left w:val="single" w:sz="4" w:space="0" w:color="auto"/>
-              <w:bottom w:val="single" w:sz="4" w:space="0" w:color="auto"/>
-              <w:right w:val="single" w:sz="4" w:space="0" w:color="auto"/>
-            </w:tcBorders>
             <w:shd w:val="clear" w:color="auto" w:fill="002060"/>
-            <w:hideMark/>
           </w:tcPr>
           <w:p>
             <w:pPr>
               <w:rPr>
-                <w:rFonts w:asciiTheme="minorHAnsi" w:hAnsiTheme="minorHAnsi"/>
                 <w:b/>
                 <w:bCs/>
               </w:rPr>
@@ -1111,14 +1103,7 @@
         <w:tc>
           <w:tcPr>
             <w:tcW w:w="1170" w:type="dxa"/>
-            <w:tcBorders>
-              <w:top w:val="single" w:sz="4" w:space="0" w:color="auto"/>
-              <w:left w:val="single" w:sz="4" w:space="0" w:color="auto"/>
-              <w:bottom w:val="single" w:sz="4" w:space="0" w:color="auto"/>
-              <w:right w:val="single" w:sz="4" w:space="0" w:color="auto"/>
-            </w:tcBorders>
             <w:shd w:val="clear" w:color="auto" w:fill="002060"/>
-            <w:hideMark/>
           </w:tcPr>
           <w:p>
             <w:pPr>
@@ -1139,14 +1124,7 @@
         <w:tc>
           <w:tcPr>
             <w:tcW w:w="1854" w:type="dxa"/>
-            <w:tcBorders>
-              <w:top w:val="single" w:sz="4" w:space="0" w:color="auto"/>
-              <w:left w:val="single" w:sz="4" w:space="0" w:color="auto"/>
-              <w:bottom w:val="single" w:sz="4" w:space="0" w:color="auto"/>
-              <w:right w:val="single" w:sz="4" w:space="0" w:color="auto"/>
-            </w:tcBorders>
             <w:shd w:val="clear" w:color="auto" w:fill="002060"/>
-            <w:hideMark/>
           </w:tcPr>
           <w:p>
             <w:pPr>
@@ -1170,13 +1148,6 @@
           <w:tcPr>
             <w:tcW w:w="6565" w:type="dxa"/>
             <w:gridSpan w:val="2"/>
-            <w:tcBorders>
-              <w:top w:val="single" w:sz="4" w:space="0" w:color="auto"/>
-              <w:left w:val="single" w:sz="4" w:space="0" w:color="auto"/>
-              <w:bottom w:val="single" w:sz="4" w:space="0" w:color="auto"/>
-              <w:right w:val="single" w:sz="4" w:space="0" w:color="auto"/>
-            </w:tcBorders>
-            <w:hideMark/>
           </w:tcPr>
           <w:p>
             <w:r>
@@ -1194,13 +1165,6 @@
         <w:tc>
           <w:tcPr>
             <w:tcW w:w="1170" w:type="dxa"/>
-            <w:tcBorders>
-              <w:top w:val="single" w:sz="4" w:space="0" w:color="auto"/>
-              <w:left w:val="single" w:sz="4" w:space="0" w:color="auto"/>
-              <w:bottom w:val="single" w:sz="4" w:space="0" w:color="auto"/>
-              <w:right w:val="single" w:sz="4" w:space="0" w:color="auto"/>
-            </w:tcBorders>
-            <w:hideMark/>
           </w:tcPr>
           <w:p>
             <w:r>
@@ -1211,14 +1175,7 @@
         <w:tc>
           <w:tcPr>
             <w:tcW w:w="1854" w:type="dxa"/>
-            <w:tcBorders>
-              <w:top w:val="single" w:sz="4" w:space="0" w:color="auto"/>
-              <w:left w:val="single" w:sz="4" w:space="0" w:color="auto"/>
-              <w:bottom w:val="single" w:sz="4" w:space="0" w:color="auto"/>
-              <w:right w:val="single" w:sz="4" w:space="0" w:color="auto"/>
-            </w:tcBorders>
             <w:shd w:val="clear" w:color="auto" w:fill="00B050"/>
-            <w:hideMark/>
           </w:tcPr>
           <w:p>
             <w:r>
@@ -1235,13 +1192,6 @@
           <w:tcPr>
             <w:tcW w:w="6565" w:type="dxa"/>
             <w:gridSpan w:val="2"/>
-            <w:tcBorders>
-              <w:top w:val="single" w:sz="4" w:space="0" w:color="auto"/>
-              <w:left w:val="single" w:sz="4" w:space="0" w:color="auto"/>
-              <w:bottom w:val="single" w:sz="4" w:space="0" w:color="auto"/>
-              <w:right w:val="single" w:sz="4" w:space="0" w:color="auto"/>
-            </w:tcBorders>
-            <w:hideMark/>
           </w:tcPr>
           <w:p>
             <w:r>
@@ -1259,13 +1209,6 @@
         <w:tc>
           <w:tcPr>
             <w:tcW w:w="1170" w:type="dxa"/>
-            <w:tcBorders>
-              <w:top w:val="single" w:sz="4" w:space="0" w:color="auto"/>
-              <w:left w:val="single" w:sz="4" w:space="0" w:color="auto"/>
-              <w:bottom w:val="single" w:sz="4" w:space="0" w:color="auto"/>
-              <w:right w:val="single" w:sz="4" w:space="0" w:color="auto"/>
-            </w:tcBorders>
-            <w:hideMark/>
           </w:tcPr>
           <w:p>
             <w:r>
@@ -1276,14 +1219,7 @@
         <w:tc>
           <w:tcPr>
             <w:tcW w:w="1854" w:type="dxa"/>
-            <w:tcBorders>
-              <w:top w:val="single" w:sz="4" w:space="0" w:color="auto"/>
-              <w:left w:val="single" w:sz="4" w:space="0" w:color="auto"/>
-              <w:bottom w:val="single" w:sz="4" w:space="0" w:color="auto"/>
-              <w:right w:val="single" w:sz="4" w:space="0" w:color="auto"/>
-            </w:tcBorders>
             <w:shd w:val="clear" w:color="auto" w:fill="00B050"/>
-            <w:hideMark/>
           </w:tcPr>
           <w:p>
             <w:r>
@@ -1300,13 +1236,6 @@
           <w:tcPr>
             <w:tcW w:w="1729" w:type="dxa"/>
             <w:vMerge w:val="restart"/>
-            <w:tcBorders>
-              <w:top w:val="single" w:sz="4" w:space="0" w:color="auto"/>
-              <w:left w:val="single" w:sz="4" w:space="0" w:color="auto"/>
-              <w:bottom w:val="single" w:sz="4" w:space="0" w:color="auto"/>
-              <w:right w:val="single" w:sz="4" w:space="0" w:color="auto"/>
-            </w:tcBorders>
-            <w:hideMark/>
           </w:tcPr>
           <w:p>
             <w:r>
@@ -1324,13 +1253,6 @@
         <w:tc>
           <w:tcPr>
             <w:tcW w:w="4836" w:type="dxa"/>
-            <w:tcBorders>
-              <w:top w:val="single" w:sz="4" w:space="0" w:color="auto"/>
-              <w:left w:val="single" w:sz="4" w:space="0" w:color="auto"/>
-              <w:bottom w:val="single" w:sz="4" w:space="0" w:color="auto"/>
-              <w:right w:val="single" w:sz="4" w:space="0" w:color="auto"/>
-            </w:tcBorders>
-            <w:hideMark/>
           </w:tcPr>
           <w:p>
             <w:r>
@@ -1341,13 +1263,6 @@
         <w:tc>
           <w:tcPr>
             <w:tcW w:w="1170" w:type="dxa"/>
-            <w:tcBorders>
-              <w:top w:val="single" w:sz="4" w:space="0" w:color="auto"/>
-              <w:left w:val="single" w:sz="4" w:space="0" w:color="auto"/>
-              <w:bottom w:val="single" w:sz="4" w:space="0" w:color="auto"/>
-              <w:right w:val="single" w:sz="4" w:space="0" w:color="auto"/>
-            </w:tcBorders>
-            <w:hideMark/>
           </w:tcPr>
           <w:p>
             <w:r>
@@ -1358,14 +1273,7 @@
         <w:tc>
           <w:tcPr>
             <w:tcW w:w="1854" w:type="dxa"/>
-            <w:tcBorders>
-              <w:top w:val="single" w:sz="4" w:space="0" w:color="auto"/>
-              <w:left w:val="single" w:sz="4" w:space="0" w:color="auto"/>
-              <w:bottom w:val="single" w:sz="4" w:space="0" w:color="auto"/>
-              <w:right w:val="single" w:sz="4" w:space="0" w:color="auto"/>
-            </w:tcBorders>
             <w:shd w:val="clear" w:color="auto" w:fill="00B050"/>
-            <w:hideMark/>
           </w:tcPr>
           <w:p>
             <w:r>
@@ -1380,39 +1288,21 @@
       <w:tr>
         <w:tc>
           <w:tcPr>
-            <w:tcW w:w="0" w:type="auto"/>
+            <w:tcW w:w="1729" w:type="dxa"/>
             <w:vMerge/>
-            <w:tcBorders>
-              <w:top w:val="single" w:sz="4" w:space="0" w:color="auto"/>
-              <w:left w:val="single" w:sz="4" w:space="0" w:color="auto"/>
-              <w:bottom w:val="single" w:sz="4" w:space="0" w:color="auto"/>
-              <w:right w:val="single" w:sz="4" w:space="0" w:color="auto"/>
-            </w:tcBorders>
-            <w:vAlign w:val="center"/>
-            <w:hideMark/>
-          </w:tcPr>
-          <w:p>
-            <w:pPr>
-              <w:rPr>
-                <w:sz w:val="22"/>
-              </w:rPr>
-            </w:pPr>
-          </w:p>
+          </w:tcPr>
+          <w:p/>
         </w:tc>
         <w:tc>
           <w:tcPr>
             <w:tcW w:w="4836" w:type="dxa"/>
-            <w:tcBorders>
-              <w:top w:val="single" w:sz="4" w:space="0" w:color="auto"/>
-              <w:left w:val="single" w:sz="4" w:space="0" w:color="auto"/>
-              <w:bottom w:val="single" w:sz="4" w:space="0" w:color="auto"/>
-              <w:right w:val="single" w:sz="4" w:space="0" w:color="auto"/>
-            </w:tcBorders>
-            <w:hideMark/>
-          </w:tcPr>
-          <w:p>
-            <w:r>
-              <w:t xml:space="preserve">Complete AI Personal Trainer for </w:t>
+          </w:tcPr>
+          <w:p>
+            <w:r>
+              <w:t>C</w:t>
+            </w:r>
+            <w:r>
+              <w:t xml:space="preserve">omplete AI Personal Trainer for </w:t>
             </w:r>
             <w:r>
               <w:rPr>
@@ -1426,13 +1316,6 @@
         <w:tc>
           <w:tcPr>
             <w:tcW w:w="1170" w:type="dxa"/>
-            <w:tcBorders>
-              <w:top w:val="single" w:sz="4" w:space="0" w:color="auto"/>
-              <w:left w:val="single" w:sz="4" w:space="0" w:color="auto"/>
-              <w:bottom w:val="single" w:sz="4" w:space="0" w:color="auto"/>
-              <w:right w:val="single" w:sz="4" w:space="0" w:color="auto"/>
-            </w:tcBorders>
-            <w:hideMark/>
           </w:tcPr>
           <w:p>
             <w:r>
@@ -1443,14 +1326,7 @@
         <w:tc>
           <w:tcPr>
             <w:tcW w:w="1854" w:type="dxa"/>
-            <w:tcBorders>
-              <w:top w:val="single" w:sz="4" w:space="0" w:color="auto"/>
-              <w:left w:val="single" w:sz="4" w:space="0" w:color="auto"/>
-              <w:bottom w:val="single" w:sz="4" w:space="0" w:color="auto"/>
-              <w:right w:val="single" w:sz="4" w:space="0" w:color="auto"/>
-            </w:tcBorders>
             <w:shd w:val="clear" w:color="auto" w:fill="00B050"/>
-            <w:hideMark/>
           </w:tcPr>
           <w:p>
             <w:r>
@@ -1465,35 +1341,14 @@
       <w:tr>
         <w:tc>
           <w:tcPr>
-            <w:tcW w:w="0" w:type="auto"/>
+            <w:tcW w:w="1729" w:type="dxa"/>
             <w:vMerge/>
-            <w:tcBorders>
-              <w:top w:val="single" w:sz="4" w:space="0" w:color="auto"/>
-              <w:left w:val="single" w:sz="4" w:space="0" w:color="auto"/>
-              <w:bottom w:val="single" w:sz="4" w:space="0" w:color="auto"/>
-              <w:right w:val="single" w:sz="4" w:space="0" w:color="auto"/>
-            </w:tcBorders>
-            <w:vAlign w:val="center"/>
-            <w:hideMark/>
-          </w:tcPr>
-          <w:p>
-            <w:pPr>
-              <w:rPr>
-                <w:sz w:val="22"/>
-              </w:rPr>
-            </w:pPr>
-          </w:p>
+          </w:tcPr>
+          <w:p/>
         </w:tc>
         <w:tc>
           <w:tcPr>
             <w:tcW w:w="4836" w:type="dxa"/>
-            <w:tcBorders>
-              <w:top w:val="single" w:sz="4" w:space="0" w:color="auto"/>
-              <w:left w:val="single" w:sz="4" w:space="0" w:color="auto"/>
-              <w:bottom w:val="single" w:sz="4" w:space="0" w:color="auto"/>
-              <w:right w:val="single" w:sz="4" w:space="0" w:color="auto"/>
-            </w:tcBorders>
-            <w:hideMark/>
           </w:tcPr>
           <w:p>
             <w:r>
@@ -1511,13 +1366,6 @@
         <w:tc>
           <w:tcPr>
             <w:tcW w:w="1170" w:type="dxa"/>
-            <w:tcBorders>
-              <w:top w:val="single" w:sz="4" w:space="0" w:color="auto"/>
-              <w:left w:val="single" w:sz="4" w:space="0" w:color="auto"/>
-              <w:bottom w:val="single" w:sz="4" w:space="0" w:color="auto"/>
-              <w:right w:val="single" w:sz="4" w:space="0" w:color="auto"/>
-            </w:tcBorders>
-            <w:hideMark/>
           </w:tcPr>
           <w:p>
             <w:r>
@@ -1528,14 +1376,7 @@
         <w:tc>
           <w:tcPr>
             <w:tcW w:w="1854" w:type="dxa"/>
-            <w:tcBorders>
-              <w:top w:val="single" w:sz="4" w:space="0" w:color="auto"/>
-              <w:left w:val="single" w:sz="4" w:space="0" w:color="auto"/>
-              <w:bottom w:val="single" w:sz="4" w:space="0" w:color="auto"/>
-              <w:right w:val="single" w:sz="4" w:space="0" w:color="auto"/>
-            </w:tcBorders>
             <w:shd w:val="clear" w:color="auto" w:fill="00B050"/>
-            <w:hideMark/>
           </w:tcPr>
           <w:p>
             <w:pPr>
@@ -1555,35 +1396,14 @@
       <w:tr>
         <w:tc>
           <w:tcPr>
-            <w:tcW w:w="0" w:type="auto"/>
+            <w:tcW w:w="1729" w:type="dxa"/>
             <w:vMerge/>
-            <w:tcBorders>
-              <w:top w:val="single" w:sz="4" w:space="0" w:color="auto"/>
-              <w:left w:val="single" w:sz="4" w:space="0" w:color="auto"/>
-              <w:bottom w:val="single" w:sz="4" w:space="0" w:color="auto"/>
-              <w:right w:val="single" w:sz="4" w:space="0" w:color="auto"/>
-            </w:tcBorders>
-            <w:vAlign w:val="center"/>
-            <w:hideMark/>
-          </w:tcPr>
-          <w:p>
-            <w:pPr>
-              <w:rPr>
-                <w:sz w:val="22"/>
-              </w:rPr>
-            </w:pPr>
-          </w:p>
+          </w:tcPr>
+          <w:p/>
         </w:tc>
         <w:tc>
           <w:tcPr>
             <w:tcW w:w="4836" w:type="dxa"/>
-            <w:tcBorders>
-              <w:top w:val="single" w:sz="4" w:space="0" w:color="auto"/>
-              <w:left w:val="single" w:sz="4" w:space="0" w:color="auto"/>
-              <w:bottom w:val="single" w:sz="4" w:space="0" w:color="auto"/>
-              <w:right w:val="single" w:sz="4" w:space="0" w:color="auto"/>
-            </w:tcBorders>
-            <w:hideMark/>
           </w:tcPr>
           <w:p>
             <w:r>
@@ -1601,13 +1421,6 @@
         <w:tc>
           <w:tcPr>
             <w:tcW w:w="1170" w:type="dxa"/>
-            <w:tcBorders>
-              <w:top w:val="single" w:sz="4" w:space="0" w:color="auto"/>
-              <w:left w:val="single" w:sz="4" w:space="0" w:color="auto"/>
-              <w:bottom w:val="single" w:sz="4" w:space="0" w:color="auto"/>
-              <w:right w:val="single" w:sz="4" w:space="0" w:color="auto"/>
-            </w:tcBorders>
-            <w:hideMark/>
           </w:tcPr>
           <w:p>
             <w:r>
@@ -1618,14 +1431,7 @@
         <w:tc>
           <w:tcPr>
             <w:tcW w:w="1854" w:type="dxa"/>
-            <w:tcBorders>
-              <w:top w:val="single" w:sz="4" w:space="0" w:color="auto"/>
-              <w:left w:val="single" w:sz="4" w:space="0" w:color="auto"/>
-              <w:bottom w:val="single" w:sz="4" w:space="0" w:color="auto"/>
-              <w:right w:val="single" w:sz="4" w:space="0" w:color="auto"/>
-            </w:tcBorders>
             <w:shd w:val="clear" w:color="auto" w:fill="00B050"/>
-            <w:hideMark/>
           </w:tcPr>
           <w:p>
             <w:pPr>
@@ -1645,21 +1451,14 @@
       <w:tr>
         <w:tc>
           <w:tcPr>
-            <w:tcW w:w="0" w:type="auto"/>
+            <w:tcW w:w="1729" w:type="dxa"/>
             <w:vMerge/>
-            <w:tcBorders>
-              <w:top w:val="single" w:sz="4" w:space="0" w:color="auto"/>
-              <w:left w:val="single" w:sz="4" w:space="0" w:color="auto"/>
-              <w:bottom w:val="single" w:sz="4" w:space="0" w:color="auto"/>
-              <w:right w:val="single" w:sz="4" w:space="0" w:color="auto"/>
-            </w:tcBorders>
-            <w:vAlign w:val="center"/>
-            <w:hideMark/>
           </w:tcPr>
           <w:p>
             <w:pPr>
               <w:rPr>
-                <w:sz w:val="22"/>
+                <w:b/>
+                <w:bCs/>
               </w:rPr>
             </w:pPr>
           </w:p>
@@ -1667,13 +1466,6 @@
         <w:tc>
           <w:tcPr>
             <w:tcW w:w="4836" w:type="dxa"/>
-            <w:tcBorders>
-              <w:top w:val="single" w:sz="4" w:space="0" w:color="auto"/>
-              <w:left w:val="single" w:sz="4" w:space="0" w:color="auto"/>
-              <w:bottom w:val="single" w:sz="4" w:space="0" w:color="auto"/>
-              <w:right w:val="single" w:sz="4" w:space="0" w:color="auto"/>
-            </w:tcBorders>
-            <w:hideMark/>
           </w:tcPr>
           <w:p>
             <w:r>
@@ -1684,13 +1476,6 @@
         <w:tc>
           <w:tcPr>
             <w:tcW w:w="1170" w:type="dxa"/>
-            <w:tcBorders>
-              <w:top w:val="single" w:sz="4" w:space="0" w:color="auto"/>
-              <w:left w:val="single" w:sz="4" w:space="0" w:color="auto"/>
-              <w:bottom w:val="single" w:sz="4" w:space="0" w:color="auto"/>
-              <w:right w:val="single" w:sz="4" w:space="0" w:color="auto"/>
-            </w:tcBorders>
-            <w:hideMark/>
           </w:tcPr>
           <w:p>
             <w:r>
@@ -1701,26 +1486,12 @@
         <w:tc>
           <w:tcPr>
             <w:tcW w:w="1854" w:type="dxa"/>
-            <w:tcBorders>
-              <w:top w:val="single" w:sz="4" w:space="0" w:color="auto"/>
-              <w:left w:val="single" w:sz="4" w:space="0" w:color="auto"/>
-              <w:bottom w:val="single" w:sz="4" w:space="0" w:color="auto"/>
-              <w:right w:val="single" w:sz="4" w:space="0" w:color="auto"/>
-            </w:tcBorders>
             <w:shd w:val="clear" w:color="auto" w:fill="00B050"/>
-            <w:hideMark/>
-          </w:tcPr>
-          <w:p>
-            <w:pPr>
-              <w:rPr>
-                <w:b/>
-                <w:bCs/>
-              </w:rPr>
-            </w:pPr>
-            <w:r>
-              <w:rPr>
-                <w:b/>
-                <w:bCs/>
+          </w:tcPr>
+          <w:p>
+            <w:r>
+              <w:rPr>
+                <w:color w:val="FFFFFF" w:themeColor="background1"/>
               </w:rPr>
               <w:t>Completed</w:t>
             </w:r>
@@ -1732,13 +1503,6 @@
           <w:tcPr>
             <w:tcW w:w="6565" w:type="dxa"/>
             <w:gridSpan w:val="2"/>
-            <w:tcBorders>
-              <w:top w:val="single" w:sz="4" w:space="0" w:color="auto"/>
-              <w:left w:val="single" w:sz="4" w:space="0" w:color="auto"/>
-              <w:bottom w:val="single" w:sz="4" w:space="0" w:color="auto"/>
-              <w:right w:val="single" w:sz="4" w:space="0" w:color="auto"/>
-            </w:tcBorders>
-            <w:hideMark/>
           </w:tcPr>
           <w:p>
             <w:r>
@@ -1753,13 +1517,6 @@
         <w:tc>
           <w:tcPr>
             <w:tcW w:w="1170" w:type="dxa"/>
-            <w:tcBorders>
-              <w:top w:val="single" w:sz="4" w:space="0" w:color="auto"/>
-              <w:left w:val="single" w:sz="4" w:space="0" w:color="auto"/>
-              <w:bottom w:val="single" w:sz="4" w:space="0" w:color="auto"/>
-              <w:right w:val="single" w:sz="4" w:space="0" w:color="auto"/>
-            </w:tcBorders>
-            <w:hideMark/>
           </w:tcPr>
           <w:p>
             <w:r>
@@ -1770,14 +1527,23 @@
         <w:tc>
           <w:tcPr>
             <w:tcW w:w="1854" w:type="dxa"/>
-            <w:tcBorders>
-              <w:top w:val="single" w:sz="4" w:space="0" w:color="auto"/>
-              <w:left w:val="single" w:sz="4" w:space="0" w:color="auto"/>
-              <w:bottom w:val="single" w:sz="4" w:space="0" w:color="auto"/>
-              <w:right w:val="single" w:sz="4" w:space="0" w:color="auto"/>
-            </w:tcBorders>
-          </w:tcPr>
-          <w:p/>
+            <w:shd w:val="clear" w:color="auto" w:fill="00B050"/>
+          </w:tcPr>
+          <w:p>
+            <w:pPr>
+              <w:rPr>
+                <w:b/>
+                <w:bCs/>
+              </w:rPr>
+            </w:pPr>
+            <w:r>
+              <w:rPr>
+                <w:b/>
+                <w:bCs/>
+              </w:rPr>
+              <w:t>Completed</w:t>
+            </w:r>
+          </w:p>
         </w:tc>
       </w:tr>
       <w:tr>
@@ -1785,13 +1551,6 @@
           <w:tcPr>
             <w:tcW w:w="6565" w:type="dxa"/>
             <w:gridSpan w:val="2"/>
-            <w:tcBorders>
-              <w:top w:val="single" w:sz="4" w:space="0" w:color="auto"/>
-              <w:left w:val="single" w:sz="4" w:space="0" w:color="auto"/>
-              <w:bottom w:val="single" w:sz="4" w:space="0" w:color="auto"/>
-              <w:right w:val="single" w:sz="4" w:space="0" w:color="auto"/>
-            </w:tcBorders>
-            <w:hideMark/>
           </w:tcPr>
           <w:p>
             <w:r>
@@ -1806,13 +1565,6 @@
         <w:tc>
           <w:tcPr>
             <w:tcW w:w="1170" w:type="dxa"/>
-            <w:tcBorders>
-              <w:top w:val="single" w:sz="4" w:space="0" w:color="auto"/>
-              <w:left w:val="single" w:sz="4" w:space="0" w:color="auto"/>
-              <w:bottom w:val="single" w:sz="4" w:space="0" w:color="auto"/>
-              <w:right w:val="single" w:sz="4" w:space="0" w:color="auto"/>
-            </w:tcBorders>
-            <w:hideMark/>
           </w:tcPr>
           <w:p>
             <w:r>
@@ -1823,12 +1575,6 @@
         <w:tc>
           <w:tcPr>
             <w:tcW w:w="1854" w:type="dxa"/>
-            <w:tcBorders>
-              <w:top w:val="single" w:sz="4" w:space="0" w:color="auto"/>
-              <w:left w:val="single" w:sz="4" w:space="0" w:color="auto"/>
-              <w:bottom w:val="single" w:sz="4" w:space="0" w:color="auto"/>
-              <w:right w:val="single" w:sz="4" w:space="0" w:color="auto"/>
-            </w:tcBorders>
           </w:tcPr>
           <w:p/>
         </w:tc>
@@ -1838,13 +1584,6 @@
           <w:tcPr>
             <w:tcW w:w="6565" w:type="dxa"/>
             <w:gridSpan w:val="2"/>
-            <w:tcBorders>
-              <w:top w:val="single" w:sz="4" w:space="0" w:color="auto"/>
-              <w:left w:val="single" w:sz="4" w:space="0" w:color="auto"/>
-              <w:bottom w:val="single" w:sz="4" w:space="0" w:color="auto"/>
-              <w:right w:val="single" w:sz="4" w:space="0" w:color="auto"/>
-            </w:tcBorders>
-            <w:hideMark/>
           </w:tcPr>
           <w:p>
             <w:r>
@@ -1859,13 +1598,6 @@
         <w:tc>
           <w:tcPr>
             <w:tcW w:w="1170" w:type="dxa"/>
-            <w:tcBorders>
-              <w:top w:val="single" w:sz="4" w:space="0" w:color="auto"/>
-              <w:left w:val="single" w:sz="4" w:space="0" w:color="auto"/>
-              <w:bottom w:val="single" w:sz="4" w:space="0" w:color="auto"/>
-              <w:right w:val="single" w:sz="4" w:space="0" w:color="auto"/>
-            </w:tcBorders>
-            <w:hideMark/>
           </w:tcPr>
           <w:p>
             <w:r>
@@ -1876,12 +1608,6 @@
         <w:tc>
           <w:tcPr>
             <w:tcW w:w="1854" w:type="dxa"/>
-            <w:tcBorders>
-              <w:top w:val="single" w:sz="4" w:space="0" w:color="auto"/>
-              <w:left w:val="single" w:sz="4" w:space="0" w:color="auto"/>
-              <w:bottom w:val="single" w:sz="4" w:space="0" w:color="auto"/>
-              <w:right w:val="single" w:sz="4" w:space="0" w:color="auto"/>
-            </w:tcBorders>
           </w:tcPr>
           <w:p/>
         </w:tc>
@@ -1890,12 +1616,6 @@
         <w:tc>
           <w:tcPr>
             <w:tcW w:w="1729" w:type="dxa"/>
-            <w:tcBorders>
-              <w:top w:val="single" w:sz="4" w:space="0" w:color="auto"/>
-              <w:left w:val="single" w:sz="4" w:space="0" w:color="auto"/>
-              <w:bottom w:val="single" w:sz="4" w:space="0" w:color="auto"/>
-              <w:right w:val="single" w:sz="4" w:space="0" w:color="auto"/>
-            </w:tcBorders>
             <w:shd w:val="clear" w:color="auto" w:fill="000000" w:themeFill="text1"/>
           </w:tcPr>
           <w:p>
@@ -1913,14 +1633,7 @@
           <w:tcPr>
             <w:tcW w:w="7860" w:type="dxa"/>
             <w:gridSpan w:val="3"/>
-            <w:tcBorders>
-              <w:top w:val="single" w:sz="4" w:space="0" w:color="auto"/>
-              <w:left w:val="single" w:sz="4" w:space="0" w:color="auto"/>
-              <w:bottom w:val="single" w:sz="4" w:space="0" w:color="auto"/>
-              <w:right w:val="single" w:sz="4" w:space="0" w:color="auto"/>
-            </w:tcBorders>
             <w:shd w:val="clear" w:color="auto" w:fill="000000" w:themeFill="text1"/>
-            <w:hideMark/>
           </w:tcPr>
           <w:p>
             <w:pPr>
@@ -1947,13 +1660,6 @@
           <w:tcPr>
             <w:tcW w:w="6565" w:type="dxa"/>
             <w:gridSpan w:val="2"/>
-            <w:tcBorders>
-              <w:top w:val="single" w:sz="4" w:space="0" w:color="auto"/>
-              <w:left w:val="single" w:sz="4" w:space="0" w:color="auto"/>
-              <w:bottom w:val="single" w:sz="4" w:space="0" w:color="auto"/>
-              <w:right w:val="single" w:sz="4" w:space="0" w:color="auto"/>
-            </w:tcBorders>
-            <w:hideMark/>
           </w:tcPr>
           <w:p>
             <w:r>
@@ -1971,13 +1677,6 @@
         <w:tc>
           <w:tcPr>
             <w:tcW w:w="1170" w:type="dxa"/>
-            <w:tcBorders>
-              <w:top w:val="single" w:sz="4" w:space="0" w:color="auto"/>
-              <w:left w:val="single" w:sz="4" w:space="0" w:color="auto"/>
-              <w:bottom w:val="single" w:sz="4" w:space="0" w:color="auto"/>
-              <w:right w:val="single" w:sz="4" w:space="0" w:color="auto"/>
-            </w:tcBorders>
-            <w:hideMark/>
           </w:tcPr>
           <w:p>
             <w:r>
@@ -1988,12 +1687,6 @@
         <w:tc>
           <w:tcPr>
             <w:tcW w:w="1854" w:type="dxa"/>
-            <w:tcBorders>
-              <w:top w:val="single" w:sz="4" w:space="0" w:color="auto"/>
-              <w:left w:val="single" w:sz="4" w:space="0" w:color="auto"/>
-              <w:bottom w:val="single" w:sz="4" w:space="0" w:color="auto"/>
-              <w:right w:val="single" w:sz="4" w:space="0" w:color="auto"/>
-            </w:tcBorders>
           </w:tcPr>
           <w:p/>
         </w:tc>
@@ -2003,13 +1696,6 @@
           <w:tcPr>
             <w:tcW w:w="1729" w:type="dxa"/>
             <w:vMerge w:val="restart"/>
-            <w:tcBorders>
-              <w:top w:val="single" w:sz="4" w:space="0" w:color="auto"/>
-              <w:left w:val="single" w:sz="4" w:space="0" w:color="auto"/>
-              <w:bottom w:val="single" w:sz="4" w:space="0" w:color="auto"/>
-              <w:right w:val="single" w:sz="4" w:space="0" w:color="auto"/>
-            </w:tcBorders>
-            <w:hideMark/>
           </w:tcPr>
           <w:p>
             <w:r>
@@ -2027,13 +1713,6 @@
         <w:tc>
           <w:tcPr>
             <w:tcW w:w="4836" w:type="dxa"/>
-            <w:tcBorders>
-              <w:top w:val="single" w:sz="4" w:space="0" w:color="auto"/>
-              <w:left w:val="single" w:sz="4" w:space="0" w:color="auto"/>
-              <w:bottom w:val="single" w:sz="4" w:space="0" w:color="auto"/>
-              <w:right w:val="single" w:sz="4" w:space="0" w:color="auto"/>
-            </w:tcBorders>
-            <w:hideMark/>
           </w:tcPr>
           <w:p>
             <w:r>
@@ -2044,13 +1723,6 @@
         <w:tc>
           <w:tcPr>
             <w:tcW w:w="1170" w:type="dxa"/>
-            <w:tcBorders>
-              <w:top w:val="single" w:sz="4" w:space="0" w:color="auto"/>
-              <w:left w:val="single" w:sz="4" w:space="0" w:color="auto"/>
-              <w:bottom w:val="single" w:sz="4" w:space="0" w:color="auto"/>
-              <w:right w:val="single" w:sz="4" w:space="0" w:color="auto"/>
-            </w:tcBorders>
-            <w:hideMark/>
           </w:tcPr>
           <w:p>
             <w:r>
@@ -2061,12 +1733,6 @@
         <w:tc>
           <w:tcPr>
             <w:tcW w:w="1854" w:type="dxa"/>
-            <w:tcBorders>
-              <w:top w:val="single" w:sz="4" w:space="0" w:color="auto"/>
-              <w:left w:val="single" w:sz="4" w:space="0" w:color="auto"/>
-              <w:bottom w:val="single" w:sz="4" w:space="0" w:color="auto"/>
-              <w:right w:val="single" w:sz="4" w:space="0" w:color="auto"/>
-            </w:tcBorders>
           </w:tcPr>
           <w:p/>
         </w:tc>
@@ -2074,21 +1740,14 @@
       <w:tr>
         <w:tc>
           <w:tcPr>
-            <w:tcW w:w="0" w:type="auto"/>
+            <w:tcW w:w="1729" w:type="dxa"/>
             <w:vMerge/>
-            <w:tcBorders>
-              <w:top w:val="single" w:sz="4" w:space="0" w:color="auto"/>
-              <w:left w:val="single" w:sz="4" w:space="0" w:color="auto"/>
-              <w:bottom w:val="single" w:sz="4" w:space="0" w:color="auto"/>
-              <w:right w:val="single" w:sz="4" w:space="0" w:color="auto"/>
-            </w:tcBorders>
-            <w:vAlign w:val="center"/>
-            <w:hideMark/>
           </w:tcPr>
           <w:p>
             <w:pPr>
               <w:rPr>
-                <w:sz w:val="22"/>
+                <w:b/>
+                <w:bCs/>
               </w:rPr>
             </w:pPr>
           </w:p>
@@ -2096,13 +1755,6 @@
         <w:tc>
           <w:tcPr>
             <w:tcW w:w="4836" w:type="dxa"/>
-            <w:tcBorders>
-              <w:top w:val="single" w:sz="4" w:space="0" w:color="auto"/>
-              <w:left w:val="single" w:sz="4" w:space="0" w:color="auto"/>
-              <w:bottom w:val="single" w:sz="4" w:space="0" w:color="auto"/>
-              <w:right w:val="single" w:sz="4" w:space="0" w:color="auto"/>
-            </w:tcBorders>
-            <w:hideMark/>
           </w:tcPr>
           <w:p>
             <w:r>
@@ -2113,13 +1765,6 @@
         <w:tc>
           <w:tcPr>
             <w:tcW w:w="1170" w:type="dxa"/>
-            <w:tcBorders>
-              <w:top w:val="single" w:sz="4" w:space="0" w:color="auto"/>
-              <w:left w:val="single" w:sz="4" w:space="0" w:color="auto"/>
-              <w:bottom w:val="single" w:sz="4" w:space="0" w:color="auto"/>
-              <w:right w:val="single" w:sz="4" w:space="0" w:color="auto"/>
-            </w:tcBorders>
-            <w:hideMark/>
           </w:tcPr>
           <w:p>
             <w:r>
@@ -2130,12 +1775,6 @@
         <w:tc>
           <w:tcPr>
             <w:tcW w:w="1854" w:type="dxa"/>
-            <w:tcBorders>
-              <w:top w:val="single" w:sz="4" w:space="0" w:color="auto"/>
-              <w:left w:val="single" w:sz="4" w:space="0" w:color="auto"/>
-              <w:bottom w:val="single" w:sz="4" w:space="0" w:color="auto"/>
-              <w:right w:val="single" w:sz="4" w:space="0" w:color="auto"/>
-            </w:tcBorders>
           </w:tcPr>
           <w:p/>
         </w:tc>
@@ -2143,21 +1782,14 @@
       <w:tr>
         <w:tc>
           <w:tcPr>
-            <w:tcW w:w="0" w:type="auto"/>
+            <w:tcW w:w="1729" w:type="dxa"/>
             <w:vMerge/>
-            <w:tcBorders>
-              <w:top w:val="single" w:sz="4" w:space="0" w:color="auto"/>
-              <w:left w:val="single" w:sz="4" w:space="0" w:color="auto"/>
-              <w:bottom w:val="single" w:sz="4" w:space="0" w:color="auto"/>
-              <w:right w:val="single" w:sz="4" w:space="0" w:color="auto"/>
-            </w:tcBorders>
-            <w:vAlign w:val="center"/>
-            <w:hideMark/>
           </w:tcPr>
           <w:p>
             <w:pPr>
               <w:rPr>
-                <w:sz w:val="22"/>
+                <w:b/>
+                <w:bCs/>
               </w:rPr>
             </w:pPr>
           </w:p>
@@ -2165,13 +1797,6 @@
         <w:tc>
           <w:tcPr>
             <w:tcW w:w="4836" w:type="dxa"/>
-            <w:tcBorders>
-              <w:top w:val="single" w:sz="4" w:space="0" w:color="auto"/>
-              <w:left w:val="single" w:sz="4" w:space="0" w:color="auto"/>
-              <w:bottom w:val="single" w:sz="4" w:space="0" w:color="auto"/>
-              <w:right w:val="single" w:sz="4" w:space="0" w:color="auto"/>
-            </w:tcBorders>
-            <w:hideMark/>
           </w:tcPr>
           <w:p>
             <w:r>
@@ -2182,13 +1807,6 @@
         <w:tc>
           <w:tcPr>
             <w:tcW w:w="1170" w:type="dxa"/>
-            <w:tcBorders>
-              <w:top w:val="single" w:sz="4" w:space="0" w:color="auto"/>
-              <w:left w:val="single" w:sz="4" w:space="0" w:color="auto"/>
-              <w:bottom w:val="single" w:sz="4" w:space="0" w:color="auto"/>
-              <w:right w:val="single" w:sz="4" w:space="0" w:color="auto"/>
-            </w:tcBorders>
-            <w:hideMark/>
           </w:tcPr>
           <w:p>
             <w:r>
@@ -2199,12 +1817,6 @@
         <w:tc>
           <w:tcPr>
             <w:tcW w:w="1854" w:type="dxa"/>
-            <w:tcBorders>
-              <w:top w:val="single" w:sz="4" w:space="0" w:color="auto"/>
-              <w:left w:val="single" w:sz="4" w:space="0" w:color="auto"/>
-              <w:bottom w:val="single" w:sz="4" w:space="0" w:color="auto"/>
-              <w:right w:val="single" w:sz="4" w:space="0" w:color="auto"/>
-            </w:tcBorders>
           </w:tcPr>
           <w:p/>
         </w:tc>
@@ -2212,21 +1824,14 @@
       <w:tr>
         <w:tc>
           <w:tcPr>
-            <w:tcW w:w="0" w:type="auto"/>
+            <w:tcW w:w="1729" w:type="dxa"/>
             <w:vMerge/>
-            <w:tcBorders>
-              <w:top w:val="single" w:sz="4" w:space="0" w:color="auto"/>
-              <w:left w:val="single" w:sz="4" w:space="0" w:color="auto"/>
-              <w:bottom w:val="single" w:sz="4" w:space="0" w:color="auto"/>
-              <w:right w:val="single" w:sz="4" w:space="0" w:color="auto"/>
-            </w:tcBorders>
-            <w:vAlign w:val="center"/>
-            <w:hideMark/>
           </w:tcPr>
           <w:p>
             <w:pPr>
               <w:rPr>
-                <w:sz w:val="22"/>
+                <w:b/>
+                <w:bCs/>
               </w:rPr>
             </w:pPr>
           </w:p>
@@ -2234,13 +1839,6 @@
         <w:tc>
           <w:tcPr>
             <w:tcW w:w="4836" w:type="dxa"/>
-            <w:tcBorders>
-              <w:top w:val="single" w:sz="4" w:space="0" w:color="auto"/>
-              <w:left w:val="single" w:sz="4" w:space="0" w:color="auto"/>
-              <w:bottom w:val="single" w:sz="4" w:space="0" w:color="auto"/>
-              <w:right w:val="single" w:sz="4" w:space="0" w:color="auto"/>
-            </w:tcBorders>
-            <w:hideMark/>
           </w:tcPr>
           <w:p>
             <w:r>
@@ -2251,13 +1849,6 @@
         <w:tc>
           <w:tcPr>
             <w:tcW w:w="1170" w:type="dxa"/>
-            <w:tcBorders>
-              <w:top w:val="single" w:sz="4" w:space="0" w:color="auto"/>
-              <w:left w:val="single" w:sz="4" w:space="0" w:color="auto"/>
-              <w:bottom w:val="single" w:sz="4" w:space="0" w:color="auto"/>
-              <w:right w:val="single" w:sz="4" w:space="0" w:color="auto"/>
-            </w:tcBorders>
-            <w:hideMark/>
           </w:tcPr>
           <w:p>
             <w:r>
@@ -2268,12 +1859,6 @@
         <w:tc>
           <w:tcPr>
             <w:tcW w:w="1854" w:type="dxa"/>
-            <w:tcBorders>
-              <w:top w:val="single" w:sz="4" w:space="0" w:color="auto"/>
-              <w:left w:val="single" w:sz="4" w:space="0" w:color="auto"/>
-              <w:bottom w:val="single" w:sz="4" w:space="0" w:color="auto"/>
-              <w:right w:val="single" w:sz="4" w:space="0" w:color="auto"/>
-            </w:tcBorders>
           </w:tcPr>
           <w:p/>
         </w:tc>
@@ -2281,21 +1866,14 @@
       <w:tr>
         <w:tc>
           <w:tcPr>
-            <w:tcW w:w="0" w:type="auto"/>
+            <w:tcW w:w="1729" w:type="dxa"/>
             <w:vMerge/>
-            <w:tcBorders>
-              <w:top w:val="single" w:sz="4" w:space="0" w:color="auto"/>
-              <w:left w:val="single" w:sz="4" w:space="0" w:color="auto"/>
-              <w:bottom w:val="single" w:sz="4" w:space="0" w:color="auto"/>
-              <w:right w:val="single" w:sz="4" w:space="0" w:color="auto"/>
-            </w:tcBorders>
-            <w:vAlign w:val="center"/>
-            <w:hideMark/>
           </w:tcPr>
           <w:p>
             <w:pPr>
               <w:rPr>
-                <w:sz w:val="22"/>
+                <w:b/>
+                <w:bCs/>
               </w:rPr>
             </w:pPr>
           </w:p>
@@ -2303,13 +1881,6 @@
         <w:tc>
           <w:tcPr>
             <w:tcW w:w="4836" w:type="dxa"/>
-            <w:tcBorders>
-              <w:top w:val="single" w:sz="4" w:space="0" w:color="auto"/>
-              <w:left w:val="single" w:sz="4" w:space="0" w:color="auto"/>
-              <w:bottom w:val="single" w:sz="4" w:space="0" w:color="auto"/>
-              <w:right w:val="single" w:sz="4" w:space="0" w:color="auto"/>
-            </w:tcBorders>
-            <w:hideMark/>
           </w:tcPr>
           <w:p>
             <w:r>
@@ -2320,13 +1891,6 @@
         <w:tc>
           <w:tcPr>
             <w:tcW w:w="1170" w:type="dxa"/>
-            <w:tcBorders>
-              <w:top w:val="single" w:sz="4" w:space="0" w:color="auto"/>
-              <w:left w:val="single" w:sz="4" w:space="0" w:color="auto"/>
-              <w:bottom w:val="single" w:sz="4" w:space="0" w:color="auto"/>
-              <w:right w:val="single" w:sz="4" w:space="0" w:color="auto"/>
-            </w:tcBorders>
-            <w:hideMark/>
           </w:tcPr>
           <w:p>
             <w:r>
@@ -2337,12 +1901,6 @@
         <w:tc>
           <w:tcPr>
             <w:tcW w:w="1854" w:type="dxa"/>
-            <w:tcBorders>
-              <w:top w:val="single" w:sz="4" w:space="0" w:color="auto"/>
-              <w:left w:val="single" w:sz="4" w:space="0" w:color="auto"/>
-              <w:bottom w:val="single" w:sz="4" w:space="0" w:color="auto"/>
-              <w:right w:val="single" w:sz="4" w:space="0" w:color="auto"/>
-            </w:tcBorders>
           </w:tcPr>
           <w:p/>
         </w:tc>
@@ -2352,13 +1910,6 @@
           <w:tcPr>
             <w:tcW w:w="6565" w:type="dxa"/>
             <w:gridSpan w:val="2"/>
-            <w:tcBorders>
-              <w:top w:val="single" w:sz="4" w:space="0" w:color="auto"/>
-              <w:left w:val="single" w:sz="4" w:space="0" w:color="auto"/>
-              <w:bottom w:val="single" w:sz="4" w:space="0" w:color="auto"/>
-              <w:right w:val="single" w:sz="4" w:space="0" w:color="auto"/>
-            </w:tcBorders>
-            <w:hideMark/>
           </w:tcPr>
           <w:p>
             <w:r>
@@ -2373,13 +1924,6 @@
         <w:tc>
           <w:tcPr>
             <w:tcW w:w="1170" w:type="dxa"/>
-            <w:tcBorders>
-              <w:top w:val="single" w:sz="4" w:space="0" w:color="auto"/>
-              <w:left w:val="single" w:sz="4" w:space="0" w:color="auto"/>
-              <w:bottom w:val="single" w:sz="4" w:space="0" w:color="auto"/>
-              <w:right w:val="single" w:sz="4" w:space="0" w:color="auto"/>
-            </w:tcBorders>
-            <w:hideMark/>
           </w:tcPr>
           <w:p>
             <w:r>
@@ -2390,12 +1934,6 @@
         <w:tc>
           <w:tcPr>
             <w:tcW w:w="1854" w:type="dxa"/>
-            <w:tcBorders>
-              <w:top w:val="single" w:sz="4" w:space="0" w:color="auto"/>
-              <w:left w:val="single" w:sz="4" w:space="0" w:color="auto"/>
-              <w:bottom w:val="single" w:sz="4" w:space="0" w:color="auto"/>
-              <w:right w:val="single" w:sz="4" w:space="0" w:color="auto"/>
-            </w:tcBorders>
           </w:tcPr>
           <w:p/>
         </w:tc>
@@ -2405,13 +1943,6 @@
           <w:tcPr>
             <w:tcW w:w="6565" w:type="dxa"/>
             <w:gridSpan w:val="2"/>
-            <w:tcBorders>
-              <w:top w:val="single" w:sz="4" w:space="0" w:color="auto"/>
-              <w:left w:val="single" w:sz="4" w:space="0" w:color="auto"/>
-              <w:bottom w:val="single" w:sz="4" w:space="0" w:color="auto"/>
-              <w:right w:val="single" w:sz="4" w:space="0" w:color="auto"/>
-            </w:tcBorders>
-            <w:hideMark/>
           </w:tcPr>
           <w:p>
             <w:r>
@@ -2426,13 +1957,6 @@
         <w:tc>
           <w:tcPr>
             <w:tcW w:w="1170" w:type="dxa"/>
-            <w:tcBorders>
-              <w:top w:val="single" w:sz="4" w:space="0" w:color="auto"/>
-              <w:left w:val="single" w:sz="4" w:space="0" w:color="auto"/>
-              <w:bottom w:val="single" w:sz="4" w:space="0" w:color="auto"/>
-              <w:right w:val="single" w:sz="4" w:space="0" w:color="auto"/>
-            </w:tcBorders>
-            <w:hideMark/>
           </w:tcPr>
           <w:p>
             <w:r>
@@ -2443,12 +1967,6 @@
         <w:tc>
           <w:tcPr>
             <w:tcW w:w="1854" w:type="dxa"/>
-            <w:tcBorders>
-              <w:top w:val="single" w:sz="4" w:space="0" w:color="auto"/>
-              <w:left w:val="single" w:sz="4" w:space="0" w:color="auto"/>
-              <w:bottom w:val="single" w:sz="4" w:space="0" w:color="auto"/>
-              <w:right w:val="single" w:sz="4" w:space="0" w:color="auto"/>
-            </w:tcBorders>
           </w:tcPr>
           <w:p/>
         </w:tc>
@@ -2458,13 +1976,6 @@
           <w:tcPr>
             <w:tcW w:w="6565" w:type="dxa"/>
             <w:gridSpan w:val="2"/>
-            <w:tcBorders>
-              <w:top w:val="single" w:sz="4" w:space="0" w:color="auto"/>
-              <w:left w:val="single" w:sz="4" w:space="0" w:color="auto"/>
-              <w:bottom w:val="single" w:sz="4" w:space="0" w:color="auto"/>
-              <w:right w:val="single" w:sz="4" w:space="0" w:color="auto"/>
-            </w:tcBorders>
-            <w:hideMark/>
           </w:tcPr>
           <w:p>
             <w:r>
@@ -2475,13 +1986,6 @@
         <w:tc>
           <w:tcPr>
             <w:tcW w:w="1170" w:type="dxa"/>
-            <w:tcBorders>
-              <w:top w:val="single" w:sz="4" w:space="0" w:color="auto"/>
-              <w:left w:val="single" w:sz="4" w:space="0" w:color="auto"/>
-              <w:bottom w:val="single" w:sz="4" w:space="0" w:color="auto"/>
-              <w:right w:val="single" w:sz="4" w:space="0" w:color="auto"/>
-            </w:tcBorders>
-            <w:hideMark/>
           </w:tcPr>
           <w:p>
             <w:r>
@@ -2492,12 +1996,6 @@
         <w:tc>
           <w:tcPr>
             <w:tcW w:w="1854" w:type="dxa"/>
-            <w:tcBorders>
-              <w:top w:val="single" w:sz="4" w:space="0" w:color="auto"/>
-              <w:left w:val="single" w:sz="4" w:space="0" w:color="auto"/>
-              <w:bottom w:val="single" w:sz="4" w:space="0" w:color="auto"/>
-              <w:right w:val="single" w:sz="4" w:space="0" w:color="auto"/>
-            </w:tcBorders>
           </w:tcPr>
           <w:p/>
         </w:tc>

</xml_diff>

<commit_message>
Augmented website with pages to allow for choice
</commit_message>
<xml_diff>
--- a/ProgressReports/project_proposal.docx
+++ b/ProgressReports/project_proposal.docx
@@ -403,7 +403,21 @@
       </w:r>
       <w:proofErr w:type="spellEnd"/>
       <w:r>
-        <w:t xml:space="preserve">, </w:t>
+        <w:t>,</w:t>
+      </w:r>
+      <w:r>
+        <w:t xml:space="preserve"> </w:t>
+      </w:r>
+      <w:proofErr w:type="spellStart"/>
+      <w:r>
+        <w:t>Streamlit</w:t>
+      </w:r>
+      <w:proofErr w:type="spellEnd"/>
+      <w:r>
+        <w:t>,</w:t>
+      </w:r>
+      <w:r>
+        <w:t xml:space="preserve"> </w:t>
       </w:r>
       <w:proofErr w:type="spellStart"/>
       <w:r>
@@ -755,15 +769,7 @@
               <w:t>Implement Pose Detection</w:t>
             </w:r>
             <w:r>
-              <w:t xml:space="preserve"> </w:t>
-            </w:r>
-            <w:proofErr w:type="gramStart"/>
-            <w:r>
-              <w:t>i.e.</w:t>
-            </w:r>
-            <w:proofErr w:type="gramEnd"/>
-            <w:r>
-              <w:t xml:space="preserve"> </w:t>
+              <w:t xml:space="preserve"> i.e. </w:t>
             </w:r>
             <w:r>
               <w:t>detect body movements in a video stream using ML algorithms</w:t>
@@ -818,7 +824,10 @@
           </w:tcPr>
           <w:p>
             <w:r>
-              <w:t>Build Frontend</w:t>
+              <w:t xml:space="preserve">Build </w:t>
+            </w:r>
+            <w:r>
+              <w:t>UI</w:t>
             </w:r>
           </w:p>
         </w:tc>
@@ -860,7 +869,27 @@
           </w:tcPr>
           <w:p>
             <w:r>
-              <w:t>Build frontend/website using React with Django as backend.</w:t>
+              <w:t xml:space="preserve">Build </w:t>
+            </w:r>
+            <w:r>
+              <w:t>web app</w:t>
+            </w:r>
+            <w:r>
+              <w:t xml:space="preserve"> using </w:t>
+            </w:r>
+            <w:proofErr w:type="spellStart"/>
+            <w:r>
+              <w:t>Streamlit</w:t>
+            </w:r>
+            <w:proofErr w:type="spellEnd"/>
+            <w:r>
+              <w:t xml:space="preserve"> </w:t>
+            </w:r>
+            <w:r>
+              <w:t>framework</w:t>
+            </w:r>
+            <w:r>
+              <w:t>.</w:t>
             </w:r>
           </w:p>
         </w:tc>
@@ -893,7 +922,10 @@
           </w:tcPr>
           <w:p>
             <w:r>
-              <w:t xml:space="preserve">Send report of activities and related information to user after every session (total calories burned, total workout time, etc.) </w:t>
+              <w:t>Enable user login and Authentication</w:t>
+            </w:r>
+            <w:r>
+              <w:t>.</w:t>
             </w:r>
           </w:p>
         </w:tc>
@@ -922,7 +954,7 @@
           </w:tcPr>
           <w:p>
             <w:r>
-              <w:t>Store and keep track of unique user data (e.g.  target calories, total number of sessions (fitness training days), total calories burned (and per month), number of exercises or days to target calories, etc.)</w:t>
+              <w:t>Send report of activities and related information to user after every session (total calories burned, total workout time, etc.)</w:t>
             </w:r>
           </w:p>
         </w:tc>
@@ -932,7 +964,7 @@
           </w:tcPr>
           <w:p>
             <w:r>
-              <w:t>1</w:t>
+              <w:t>0</w:t>
             </w:r>
           </w:p>
         </w:tc>
@@ -951,6 +983,35 @@
           </w:tcPr>
           <w:p>
             <w:r>
+              <w:t>Store and keep track of unique user data (e.g.  target calories, total number of sessions (fitness training days), total calories burned (and per month), number of exercises or days to target calories, etc.)</w:t>
+            </w:r>
+          </w:p>
+        </w:tc>
+        <w:tc>
+          <w:tcPr>
+            <w:tcW w:w="3117" w:type="dxa"/>
+          </w:tcPr>
+          <w:p>
+            <w:r>
+              <w:t>1</w:t>
+            </w:r>
+          </w:p>
+        </w:tc>
+      </w:tr>
+      <w:tr>
+        <w:tc>
+          <w:tcPr>
+            <w:tcW w:w="3116" w:type="dxa"/>
+            <w:vMerge/>
+          </w:tcPr>
+          <w:p/>
+        </w:tc>
+        <w:tc>
+          <w:tcPr>
+            <w:tcW w:w="3117" w:type="dxa"/>
+          </w:tcPr>
+          <w:p>
+            <w:r>
               <w:t>Recommend fitness routine and healthy eating plan based on user’s goals</w:t>
             </w:r>
           </w:p>
@@ -961,7 +1022,7 @@
           </w:tcPr>
           <w:p>
             <w:r>
-              <w:t>1</w:t>
+              <w:t>2</w:t>
             </w:r>
           </w:p>
         </w:tc>
@@ -1489,8 +1550,14 @@
             <w:shd w:val="clear" w:color="auto" w:fill="00B050"/>
           </w:tcPr>
           <w:p>
-            <w:r>
-              <w:rPr>
+            <w:pPr>
+              <w:rPr>
+                <w:bCs/>
+              </w:rPr>
+            </w:pPr>
+            <w:r>
+              <w:rPr>
+                <w:bCs/>
                 <w:color w:val="FFFFFF" w:themeColor="background1"/>
               </w:rPr>
               <w:t>Completed</w:t>
@@ -1532,14 +1599,14 @@
           <w:p>
             <w:pPr>
               <w:rPr>
-                <w:b/>
-                <w:bCs/>
+                <w:bCs/>
+                <w:color w:val="FFFFFF" w:themeColor="background1"/>
               </w:rPr>
             </w:pPr>
             <w:r>
               <w:rPr>
-                <w:b/>
-                <w:bCs/>
+                <w:bCs/>
+                <w:color w:val="FFFFFF" w:themeColor="background1"/>
               </w:rPr>
               <w:t>Completed</w:t>
             </w:r>
@@ -1575,8 +1642,21 @@
         <w:tc>
           <w:tcPr>
             <w:tcW w:w="1854" w:type="dxa"/>
-          </w:tcPr>
-          <w:p/>
+            <w:shd w:val="clear" w:color="auto" w:fill="00B050"/>
+          </w:tcPr>
+          <w:p>
+            <w:pPr>
+              <w:rPr>
+                <w:color w:val="FFFFFF" w:themeColor="background1"/>
+              </w:rPr>
+            </w:pPr>
+            <w:r>
+              <w:rPr>
+                <w:color w:val="FFFFFF" w:themeColor="background1"/>
+              </w:rPr>
+              <w:t>Completed</w:t>
+            </w:r>
+          </w:p>
         </w:tc>
       </w:tr>
       <w:tr>
@@ -1608,8 +1688,21 @@
         <w:tc>
           <w:tcPr>
             <w:tcW w:w="1854" w:type="dxa"/>
-          </w:tcPr>
-          <w:p/>
+            <w:shd w:val="clear" w:color="auto" w:fill="00B050"/>
+          </w:tcPr>
+          <w:p>
+            <w:pPr>
+              <w:rPr>
+                <w:color w:val="FFFFFF" w:themeColor="background1"/>
+              </w:rPr>
+            </w:pPr>
+            <w:r>
+              <w:rPr>
+                <w:color w:val="FFFFFF" w:themeColor="background1"/>
+              </w:rPr>
+              <w:t>Completed</w:t>
+            </w:r>
+          </w:p>
         </w:tc>
       </w:tr>
       <w:tr>
@@ -1687,8 +1780,13 @@
         <w:tc>
           <w:tcPr>
             <w:tcW w:w="1854" w:type="dxa"/>
-          </w:tcPr>
-          <w:p/>
+            <w:shd w:val="clear" w:color="auto" w:fill="00B050"/>
+          </w:tcPr>
+          <w:p>
+            <w:r>
+              <w:t>Completed</w:t>
+            </w:r>
+          </w:p>
         </w:tc>
       </w:tr>
       <w:tr>
@@ -1716,7 +1814,15 @@
           </w:tcPr>
           <w:p>
             <w:r>
-              <w:t>Complete Storage System Build</w:t>
+              <w:t xml:space="preserve">Complete </w:t>
+            </w:r>
+            <w:proofErr w:type="spellStart"/>
+            <w:r>
+              <w:t>FigJam</w:t>
+            </w:r>
+            <w:proofErr w:type="spellEnd"/>
+            <w:r>
+              <w:t xml:space="preserve"> design for the Web app </w:t>
             </w:r>
           </w:p>
         </w:tc>
@@ -1726,7 +1832,7 @@
           </w:tcPr>
           <w:p>
             <w:r>
-              <w:t>01/30</w:t>
+              <w:t>01/22</w:t>
             </w:r>
           </w:p>
         </w:tc>
@@ -1758,7 +1864,7 @@
           </w:tcPr>
           <w:p>
             <w:r>
-              <w:t>Complete Recommender System Build</w:t>
+              <w:t xml:space="preserve">Build Web app with only one exercise type option </w:t>
             </w:r>
           </w:p>
         </w:tc>
@@ -1768,7 +1874,7 @@
           </w:tcPr>
           <w:p>
             <w:r>
-              <w:t>02/20</w:t>
+              <w:t>01/22</w:t>
             </w:r>
           </w:p>
         </w:tc>
@@ -1800,7 +1906,7 @@
           </w:tcPr>
           <w:p>
             <w:r>
-              <w:t>Complete Frontend/Website (Stretch Goals)</w:t>
+              <w:t xml:space="preserve">Augment website with multi pages  to allow for selection of exercise choice </w:t>
             </w:r>
           </w:p>
         </w:tc>
@@ -1810,7 +1916,7 @@
           </w:tcPr>
           <w:p>
             <w:r>
-              <w:t>03/13</w:t>
+              <w:t>02/05</w:t>
             </w:r>
           </w:p>
         </w:tc>
@@ -1842,7 +1948,7 @@
           </w:tcPr>
           <w:p>
             <w:r>
-              <w:t>Complete Hand Tracking Build (Stretch Goals)</w:t>
+              <w:t xml:space="preserve">Implement “about developer and project” page including instructions on how to use product </w:t>
             </w:r>
           </w:p>
         </w:tc>
@@ -1852,7 +1958,7 @@
           </w:tcPr>
           <w:p>
             <w:r>
-              <w:t>03/13</w:t>
+              <w:t>02/12</w:t>
             </w:r>
           </w:p>
         </w:tc>
@@ -1884,7 +1990,7 @@
           </w:tcPr>
           <w:p>
             <w:r>
-              <w:t>Complete AI Virtual Mouse Build (Stretch Goals)</w:t>
+              <w:t xml:space="preserve">Develop a “report” page that showcases details about their fitness sessions at the end of each session including an option to send these details to their mail </w:t>
             </w:r>
           </w:p>
         </w:tc>
@@ -1894,7 +2000,7 @@
           </w:tcPr>
           <w:p>
             <w:r>
-              <w:t>03/27</w:t>
+              <w:t>02/20</w:t>
             </w:r>
           </w:p>
         </w:tc>
@@ -1908,6 +2014,132 @@
       <w:tr>
         <w:tc>
           <w:tcPr>
+            <w:tcW w:w="1729" w:type="dxa"/>
+            <w:vMerge/>
+          </w:tcPr>
+          <w:p>
+            <w:pPr>
+              <w:rPr>
+                <w:b/>
+                <w:bCs/>
+              </w:rPr>
+            </w:pPr>
+          </w:p>
+        </w:tc>
+        <w:tc>
+          <w:tcPr>
+            <w:tcW w:w="4836" w:type="dxa"/>
+          </w:tcPr>
+          <w:p>
+            <w:r>
+              <w:t>Add authentication/login capabilities</w:t>
+            </w:r>
+          </w:p>
+        </w:tc>
+        <w:tc>
+          <w:tcPr>
+            <w:tcW w:w="1170" w:type="dxa"/>
+          </w:tcPr>
+          <w:p>
+            <w:r>
+              <w:t>03/05</w:t>
+            </w:r>
+          </w:p>
+        </w:tc>
+        <w:tc>
+          <w:tcPr>
+            <w:tcW w:w="1854" w:type="dxa"/>
+          </w:tcPr>
+          <w:p/>
+        </w:tc>
+      </w:tr>
+      <w:tr>
+        <w:tc>
+          <w:tcPr>
+            <w:tcW w:w="1729" w:type="dxa"/>
+            <w:vMerge/>
+          </w:tcPr>
+          <w:p>
+            <w:pPr>
+              <w:rPr>
+                <w:b/>
+                <w:bCs/>
+              </w:rPr>
+            </w:pPr>
+          </w:p>
+        </w:tc>
+        <w:tc>
+          <w:tcPr>
+            <w:tcW w:w="4836" w:type="dxa"/>
+          </w:tcPr>
+          <w:p>
+            <w:r>
+              <w:t>Complete Hand Tracking Build (Stretch Goals)</w:t>
+            </w:r>
+          </w:p>
+        </w:tc>
+        <w:tc>
+          <w:tcPr>
+            <w:tcW w:w="1170" w:type="dxa"/>
+          </w:tcPr>
+          <w:p>
+            <w:r>
+              <w:t>03/13</w:t>
+            </w:r>
+          </w:p>
+        </w:tc>
+        <w:tc>
+          <w:tcPr>
+            <w:tcW w:w="1854" w:type="dxa"/>
+          </w:tcPr>
+          <w:p/>
+        </w:tc>
+      </w:tr>
+      <w:tr>
+        <w:tc>
+          <w:tcPr>
+            <w:tcW w:w="1729" w:type="dxa"/>
+            <w:vMerge/>
+          </w:tcPr>
+          <w:p>
+            <w:pPr>
+              <w:rPr>
+                <w:b/>
+                <w:bCs/>
+              </w:rPr>
+            </w:pPr>
+          </w:p>
+        </w:tc>
+        <w:tc>
+          <w:tcPr>
+            <w:tcW w:w="4836" w:type="dxa"/>
+          </w:tcPr>
+          <w:p>
+            <w:r>
+              <w:t>Complete AI Virtual Mouse Build (Stretch Goals)</w:t>
+            </w:r>
+          </w:p>
+        </w:tc>
+        <w:tc>
+          <w:tcPr>
+            <w:tcW w:w="1170" w:type="dxa"/>
+          </w:tcPr>
+          <w:p>
+            <w:r>
+              <w:t>03/27</w:t>
+            </w:r>
+          </w:p>
+        </w:tc>
+        <w:tc>
+          <w:tcPr>
+            <w:tcW w:w="1854" w:type="dxa"/>
+          </w:tcPr>
+          <w:p/>
+        </w:tc>
+      </w:tr>
+      <w:tr>
+        <w:tc>
+          <w:tcPr>
             <w:tcW w:w="6565" w:type="dxa"/>
             <w:gridSpan w:val="2"/>
           </w:tcPr>
@@ -1918,6 +2150,19 @@
                 <w:bCs/>
               </w:rPr>
               <w:t>Quality Testing</w:t>
+            </w:r>
+            <w:r>
+              <w:rPr>
+                <w:b/>
+                <w:bCs/>
+              </w:rPr>
+              <w:t xml:space="preserve"> (</w:t>
+            </w:r>
+            <w:r>
+              <w:t>arr</w:t>
+            </w:r>
+            <w:r>
+              <w:t>ange project files and ref., test project)</w:t>
             </w:r>
           </w:p>
         </w:tc>
@@ -2031,7 +2276,10 @@
         </w:rPr>
       </w:pPr>
       <w:r>
-        <w:t xml:space="preserve">Online Course: </w:t>
+        <w:rPr>
+          <w:rFonts w:eastAsia="Times New Roman" w:cs="Segoe UI"/>
+        </w:rPr>
+        <w:t xml:space="preserve">Presentation: </w:t>
       </w:r>
     </w:p>
     <w:p>
@@ -2046,7 +2294,147 @@
           <w:rFonts w:eastAsia="Times New Roman" w:cs="Segoe UI"/>
         </w:rPr>
       </w:pPr>
+      <w:r>
+        <w:rPr>
+          <w:rFonts w:eastAsia="Times New Roman" w:cs="Segoe UI"/>
+        </w:rPr>
+        <w:t xml:space="preserve">Part 1: </w:t>
+      </w:r>
       <w:hyperlink r:id="rId5" w:history="1">
+        <w:r>
+          <w:rPr>
+            <w:rStyle w:val="Hyperlink"/>
+            <w:rFonts w:cs="Segoe UI"/>
+            <w:szCs w:val="20"/>
+          </w:rPr>
+          <w:t>https://1drv.ms/p/s!AlGAL8aQVodopGfx1njotqcRKHrS?e=YRk7SU</w:t>
+        </w:r>
+      </w:hyperlink>
+      <w:r>
+        <w:rPr>
+          <w:rFonts w:cs="Segoe UI"/>
+          <w:color w:val="000000"/>
+          <w:szCs w:val="20"/>
+        </w:rPr>
+        <w:t xml:space="preserve"> </w:t>
+      </w:r>
+    </w:p>
+    <w:p>
+      <w:pPr>
+        <w:pStyle w:val="ListParagraph"/>
+        <w:numPr>
+          <w:ilvl w:val="0"/>
+          <w:numId w:val="9"/>
+        </w:numPr>
+        <w:spacing w:before="180" w:after="180" w:line="240" w:lineRule="auto"/>
+        <w:rPr>
+          <w:rFonts w:cs="Segoe UI"/>
+          <w:color w:val="000000"/>
+          <w:szCs w:val="20"/>
+        </w:rPr>
+      </w:pPr>
+      <w:r>
+        <w:rPr>
+          <w:rFonts w:cs="Segoe UI"/>
+          <w:color w:val="000000"/>
+          <w:szCs w:val="20"/>
+        </w:rPr>
+        <w:t xml:space="preserve">WebApp </w:t>
+      </w:r>
+      <w:proofErr w:type="spellStart"/>
+      <w:r>
+        <w:rPr>
+          <w:rFonts w:cs="Segoe UI"/>
+          <w:color w:val="000000"/>
+          <w:szCs w:val="20"/>
+        </w:rPr>
+        <w:t>FigJam</w:t>
+      </w:r>
+      <w:proofErr w:type="spellEnd"/>
+      <w:r>
+        <w:rPr>
+          <w:rFonts w:cs="Segoe UI"/>
+          <w:color w:val="000000"/>
+          <w:szCs w:val="20"/>
+        </w:rPr>
+        <w:t xml:space="preserve"> Design: </w:t>
+      </w:r>
+      <w:hyperlink r:id="rId6" w:history="1">
+        <w:r>
+          <w:rPr>
+            <w:rStyle w:val="Hyperlink"/>
+            <w:rFonts w:cs="Segoe UI"/>
+            <w:szCs w:val="20"/>
+          </w:rPr>
+          <w:t>AI-</w:t>
+        </w:r>
+        <w:proofErr w:type="spellStart"/>
+        <w:r>
+          <w:rPr>
+            <w:rStyle w:val="Hyperlink"/>
+            <w:rFonts w:cs="Segoe UI"/>
+            <w:szCs w:val="20"/>
+          </w:rPr>
+          <w:t>FitnessTrainer</w:t>
+        </w:r>
+        <w:proofErr w:type="spellEnd"/>
+        <w:r>
+          <w:rPr>
+            <w:rStyle w:val="Hyperlink"/>
+            <w:rFonts w:cs="Segoe UI"/>
+            <w:szCs w:val="20"/>
+          </w:rPr>
+          <w:t xml:space="preserve"> - </w:t>
+        </w:r>
+        <w:proofErr w:type="spellStart"/>
+        <w:r>
+          <w:rPr>
+            <w:rStyle w:val="Hyperlink"/>
+            <w:rFonts w:cs="Segoe UI"/>
+            <w:szCs w:val="20"/>
+          </w:rPr>
+          <w:t>FigJam</w:t>
+        </w:r>
+        <w:proofErr w:type="spellEnd"/>
+        <w:r>
+          <w:rPr>
+            <w:rStyle w:val="Hyperlink"/>
+            <w:rFonts w:cs="Segoe UI"/>
+            <w:szCs w:val="20"/>
+          </w:rPr>
+          <w:t xml:space="preserve"> (figma.com)</w:t>
+        </w:r>
+      </w:hyperlink>
+    </w:p>
+    <w:p>
+      <w:pPr>
+        <w:pStyle w:val="ListParagraph"/>
+        <w:numPr>
+          <w:ilvl w:val="0"/>
+          <w:numId w:val="9"/>
+        </w:numPr>
+        <w:spacing w:before="180" w:after="180" w:line="240" w:lineRule="auto"/>
+        <w:rPr>
+          <w:rFonts w:eastAsia="Times New Roman" w:cs="Segoe UI"/>
+        </w:rPr>
+      </w:pPr>
+      <w:r>
+        <w:t xml:space="preserve">Online Course: </w:t>
+      </w:r>
+    </w:p>
+    <w:p>
+      <w:pPr>
+        <w:pStyle w:val="ListParagraph"/>
+        <w:numPr>
+          <w:ilvl w:val="1"/>
+          <w:numId w:val="9"/>
+        </w:numPr>
+        <w:spacing w:before="180" w:after="180" w:line="240" w:lineRule="auto"/>
+        <w:rPr>
+          <w:rFonts w:eastAsia="Times New Roman" w:cs="Segoe UI"/>
+        </w:rPr>
+      </w:pPr>
+      <w:hyperlink r:id="rId7" w:history="1">
         <w:r>
           <w:rPr>
             <w:rFonts w:eastAsia="Times New Roman" w:cs="Segoe UI"/>
@@ -2069,7 +2457,7 @@
           <w:rFonts w:eastAsia="Times New Roman" w:cs="Segoe UI"/>
         </w:rPr>
       </w:pPr>
-      <w:hyperlink r:id="rId6" w:history="1">
+      <w:hyperlink r:id="rId8" w:history="1">
         <w:r>
           <w:rPr>
             <w:rStyle w:val="Hyperlink"/>
@@ -2093,7 +2481,7 @@
       <w:r>
         <w:t xml:space="preserve">Similar Products: </w:t>
       </w:r>
-      <w:hyperlink r:id="rId7" w:history="1">
+      <w:hyperlink r:id="rId9" w:history="1">
         <w:r>
           <w:rPr>
             <w:rFonts w:eastAsia="Times New Roman" w:cs="Segoe UI"/>
@@ -2119,32 +2507,14 @@
       <w:r>
         <w:t xml:space="preserve">Study Material: </w:t>
       </w:r>
-      <w:hyperlink r:id="rId8" w:history="1">
+      <w:hyperlink r:id="rId10" w:history="1">
         <w:r>
           <w:rPr>
             <w:rFonts w:eastAsia="Times New Roman" w:cs="Segoe UI"/>
             <w:color w:val="0000FF"/>
             <w:u w:val="single"/>
           </w:rPr>
-          <w:t xml:space="preserve">Pose Classification </w:t>
-        </w:r>
-        <w:proofErr w:type="gramStart"/>
-        <w:r>
-          <w:rPr>
-            <w:rFonts w:eastAsia="Times New Roman" w:cs="Segoe UI"/>
-            <w:color w:val="0000FF"/>
-            <w:u w:val="single"/>
-          </w:rPr>
-          <w:t>Options  |</w:t>
-        </w:r>
-        <w:proofErr w:type="gramEnd"/>
-        <w:r>
-          <w:rPr>
-            <w:rFonts w:eastAsia="Times New Roman" w:cs="Segoe UI"/>
-            <w:color w:val="0000FF"/>
-            <w:u w:val="single"/>
-          </w:rPr>
-          <w:t>  ML Kit  |  Google Developers</w:t>
+          <w:t>Pose Classification Options  |  ML Kit  |  Google Developers</w:t>
         </w:r>
       </w:hyperlink>
     </w:p>
@@ -2161,7 +2531,7 @@
           <w:u w:val="none"/>
         </w:rPr>
       </w:pPr>
-      <w:hyperlink r:id="rId9" w:history="1">
+      <w:hyperlink r:id="rId11" w:history="1">
         <w:r>
           <w:rPr>
             <w:rStyle w:val="Hyperlink"/>
@@ -2298,7 +2668,11 @@
           </w:tcPr>
           <w:p>
             <w:r>
-              <w:t>In many computer vision applications, neural network often needs to recognize essential points of interest (than bounding box) in the input image. We refer to these points as landmarks. In such applications, we want the neural network to output coordinates (x, y) of landmark points than those of bounding boxes.</w:t>
+              <w:t xml:space="preserve">In many computer vision applications, neural network often needs to recognize </w:t>
+            </w:r>
+            <w:r>
+              <w:lastRenderedPageBreak/>
+              <w:t>essential points of interest (than bounding box) in the input image. We refer to these points as landmarks. In such applications, we want the neural network to output coordinates (x, y) of landmark points than those of bounding boxes.</w:t>
             </w:r>
           </w:p>
         </w:tc>
@@ -3291,6 +3665,119 @@
       <w:pPr>
         <w:ind w:left="7560" w:hanging="180"/>
       </w:pPr>
+    </w:lvl>
+  </w:abstractNum>
+  <w:abstractNum w:abstractNumId="9" w15:restartNumberingAfterBreak="0">
+    <w:nsid w:val="777F130D"/>
+    <w:multiLevelType w:val="hybridMultilevel"/>
+    <w:tmpl w:val="0E7275B4"/>
+    <w:lvl w:ilvl="0" w:tplc="04090001">
+      <w:start w:val="1"/>
+      <w:numFmt w:val="bullet"/>
+      <w:lvlText w:val=""/>
+      <w:lvlJc w:val="left"/>
+      <w:pPr>
+        <w:ind w:left="720" w:hanging="360"/>
+      </w:pPr>
+      <w:rPr>
+        <w:rFonts w:ascii="Symbol" w:hAnsi="Symbol" w:hint="default"/>
+      </w:rPr>
+    </w:lvl>
+    <w:lvl w:ilvl="1" w:tplc="04090003">
+      <w:start w:val="1"/>
+      <w:numFmt w:val="bullet"/>
+      <w:lvlText w:val="o"/>
+      <w:lvlJc w:val="left"/>
+      <w:pPr>
+        <w:ind w:left="1440" w:hanging="360"/>
+      </w:pPr>
+      <w:rPr>
+        <w:rFonts w:ascii="Courier New" w:hAnsi="Courier New" w:cs="Courier New" w:hint="default"/>
+      </w:rPr>
+    </w:lvl>
+    <w:lvl w:ilvl="2" w:tplc="04090005" w:tentative="1">
+      <w:start w:val="1"/>
+      <w:numFmt w:val="bullet"/>
+      <w:lvlText w:val=""/>
+      <w:lvlJc w:val="left"/>
+      <w:pPr>
+        <w:ind w:left="2160" w:hanging="360"/>
+      </w:pPr>
+      <w:rPr>
+        <w:rFonts w:ascii="Wingdings" w:hAnsi="Wingdings" w:hint="default"/>
+      </w:rPr>
+    </w:lvl>
+    <w:lvl w:ilvl="3" w:tplc="04090001" w:tentative="1">
+      <w:start w:val="1"/>
+      <w:numFmt w:val="bullet"/>
+      <w:lvlText w:val=""/>
+      <w:lvlJc w:val="left"/>
+      <w:pPr>
+        <w:ind w:left="2880" w:hanging="360"/>
+      </w:pPr>
+      <w:rPr>
+        <w:rFonts w:ascii="Symbol" w:hAnsi="Symbol" w:hint="default"/>
+      </w:rPr>
+    </w:lvl>
+    <w:lvl w:ilvl="4" w:tplc="04090003" w:tentative="1">
+      <w:start w:val="1"/>
+      <w:numFmt w:val="bullet"/>
+      <w:lvlText w:val="o"/>
+      <w:lvlJc w:val="left"/>
+      <w:pPr>
+        <w:ind w:left="3600" w:hanging="360"/>
+      </w:pPr>
+      <w:rPr>
+        <w:rFonts w:ascii="Courier New" w:hAnsi="Courier New" w:cs="Courier New" w:hint="default"/>
+      </w:rPr>
+    </w:lvl>
+    <w:lvl w:ilvl="5" w:tplc="04090005" w:tentative="1">
+      <w:start w:val="1"/>
+      <w:numFmt w:val="bullet"/>
+      <w:lvlText w:val=""/>
+      <w:lvlJc w:val="left"/>
+      <w:pPr>
+        <w:ind w:left="4320" w:hanging="360"/>
+      </w:pPr>
+      <w:rPr>
+        <w:rFonts w:ascii="Wingdings" w:hAnsi="Wingdings" w:hint="default"/>
+      </w:rPr>
+    </w:lvl>
+    <w:lvl w:ilvl="6" w:tplc="04090001" w:tentative="1">
+      <w:start w:val="1"/>
+      <w:numFmt w:val="bullet"/>
+      <w:lvlText w:val=""/>
+      <w:lvlJc w:val="left"/>
+      <w:pPr>
+        <w:ind w:left="5040" w:hanging="360"/>
+      </w:pPr>
+      <w:rPr>
+        <w:rFonts w:ascii="Symbol" w:hAnsi="Symbol" w:hint="default"/>
+      </w:rPr>
+    </w:lvl>
+    <w:lvl w:ilvl="7" w:tplc="04090003" w:tentative="1">
+      <w:start w:val="1"/>
+      <w:numFmt w:val="bullet"/>
+      <w:lvlText w:val="o"/>
+      <w:lvlJc w:val="left"/>
+      <w:pPr>
+        <w:ind w:left="5760" w:hanging="360"/>
+      </w:pPr>
+      <w:rPr>
+        <w:rFonts w:ascii="Courier New" w:hAnsi="Courier New" w:cs="Courier New" w:hint="default"/>
+      </w:rPr>
+    </w:lvl>
+    <w:lvl w:ilvl="8" w:tplc="04090005" w:tentative="1">
+      <w:start w:val="1"/>
+      <w:numFmt w:val="bullet"/>
+      <w:lvlText w:val=""/>
+      <w:lvlJc w:val="left"/>
+      <w:pPr>
+        <w:ind w:left="6480" w:hanging="360"/>
+      </w:pPr>
+      <w:rPr>
+        <w:rFonts w:ascii="Wingdings" w:hAnsi="Wingdings" w:hint="default"/>
+      </w:rPr>
     </w:lvl>
   </w:abstractNum>
   <w:num w:numId="1" w16cid:durableId="1725642176">
@@ -3319,6 +3806,9 @@
   </w:num>
   <w:num w:numId="9" w16cid:durableId="351228382">
     <w:abstractNumId w:val="7"/>
+  </w:num>
+  <w:num w:numId="10" w16cid:durableId="324751267">
+    <w:abstractNumId w:val="9"/>
   </w:num>
 </w:numbering>
 </file>
@@ -3773,7 +4263,6 @@
   <w:style w:type="character" w:default="1" w:styleId="DefaultParagraphFont">
     <w:name w:val="Default Paragraph Font"/>
     <w:uiPriority w:val="1"/>
-    <w:semiHidden/>
     <w:unhideWhenUsed/>
   </w:style>
   <w:style w:type="table" w:default="1" w:styleId="TableNormal">
@@ -3891,12 +4380,23 @@
     <w:name w:val="Hyperlink"/>
     <w:basedOn w:val="DefaultParagraphFont"/>
     <w:uiPriority w:val="99"/>
-    <w:semiHidden/>
     <w:unhideWhenUsed/>
     <w:rsid w:val="00EA5B9A"/>
     <w:rPr>
       <w:color w:val="0000FF"/>
       <w:u w:val="single"/>
+    </w:rPr>
+  </w:style>
+  <w:style w:type="character" w:styleId="UnresolvedMention">
+    <w:name w:val="Unresolved Mention"/>
+    <w:basedOn w:val="DefaultParagraphFont"/>
+    <w:uiPriority w:val="99"/>
+    <w:semiHidden/>
+    <w:unhideWhenUsed/>
+    <w:rsid w:val="001B14C7"/>
+    <w:rPr>
+      <w:color w:val="605E5C"/>
+      <w:shd w:val="clear" w:color="auto" w:fill="E1DFDD"/>
     </w:rPr>
   </w:style>
 </w:styles>

</xml_diff>